<commit_message>
Se escribe el latex para las pruebas de hipótesis
</commit_message>
<xml_diff>
--- a/Trabajo-2.docx
+++ b/Trabajo-2.docx
@@ -60,6 +60,98 @@
       </w:pPr>
       <w:r>
         <w:t xml:space="preserve">18/5/2021</w:t>
+      </w:r>
+    </w:p>
+    <w:p>
+      <w:pPr>
+        <w:pStyle w:val="FirstParagraph"/>
+      </w:pPr>
+      <w:r>
+        <w:t xml:space="preserve">|T_0|)\&amp;space;</w:t>
+      </w:r>
+      <w:r>
+        <w:t xml:space="preserve">&amp;space;</w:t>
+      </w:r>
+      <w:r>
+        <w:t xml:space="preserve">_0&amp;35.8242551&amp;1.2250562&amp;29.242949&amp;0.0000000\&amp;space;</w:t>
+      </w:r>
+      <w:r>
+        <w:t xml:space="preserve">_1&amp;0.1319807&amp;0.0174478&amp;7.564309&amp;0.0000000\&amp;space;</w:t>
+      </w:r>
+      <w:r>
+        <w:t xml:space="preserve">_2&amp;0.0007051&amp;0.0000779&amp;9.055350&amp;0.0000000\&amp;space;</w:t>
+      </w:r>
+      <w:r>
+        <w:t xml:space="preserve">_1&amp;-3.1817818&amp;1.3273503&amp;-2.397093&amp;0.0174368\&amp;space;</w:t>
+      </w:r>
+      <w:r>
+        <w:rPr>
+          <w:i/>
+        </w:rPr>
+        <w:t xml:space="preserve">2&amp;5.3069465&amp;1.3272009&amp;3.998601&amp;0.0000893\&amp;space;</w:t>
+      </w:r>
+      <w:r>
+        <w:rPr>
+          <w:i/>
+        </w:rPr>
+        <w:t xml:space="preserve">&amp;space;\end{array}" title="</w:t>
+      </w:r>
+      <w:r>
+        <w:rPr>
+          <w:i/>
+        </w:rPr>
+        <w:t xml:space="preserve">\begin{array}{| c | c | c | c| c |}</w:t>
+      </w:r>
+      <w:r>
+        <w:rPr>
+          <w:i/>
+        </w:rPr>
+        <w:t xml:space="preserve"> </w:t>
+      </w:r>
+      <w:r>
+        <w:rPr>
+          <w:i/>
+        </w:rPr>
+        <w:t xml:space="preserve">Parametro&amp;Estimacion&amp;Error~Estandar&amp;T_0&amp;P(|T</w:t>
+      </w:r>
+      <w:r>
+        <w:t xml:space="preserve">{202}|&gt;|T_0|)\</w:t>
+      </w:r>
+      <w:r>
+        <w:t xml:space="preserve"> </w:t>
+      </w:r>
+      <w:r>
+        <w:t xml:space="preserve">_0&amp;35.8242551&amp;1.2250562&amp;29.242949&amp;0.0000000\</w:t>
+      </w:r>
+      <w:r>
+        <w:t xml:space="preserve"> </w:t>
+      </w:r>
+      <w:r>
+        <w:t xml:space="preserve">_1&amp;0.1319807&amp;0.0174478&amp;7.564309&amp;0.0000000\</w:t>
+      </w:r>
+      <w:r>
+        <w:t xml:space="preserve"> </w:t>
+      </w:r>
+      <w:r>
+        <w:t xml:space="preserve">_2&amp;0.0007051&amp;0.0000779&amp;9.055350&amp;0.0000000\</w:t>
+      </w:r>
+      <w:r>
+        <w:t xml:space="preserve"> </w:t>
+      </w:r>
+      <w:r>
+        <w:t xml:space="preserve">_1&amp;-3.1817818&amp;1.3273503&amp;-2.397093&amp;0.0174368\</w:t>
+      </w:r>
+      <w:r>
+        <w:t xml:space="preserve"> </w:t>
+      </w:r>
+      <w:r>
+        <w:t xml:space="preserve">_2&amp;5.3069465&amp;1.3272009&amp;3.998601&amp;0.0000893\</w:t>
+      </w:r>
+      <w:r>
+        <w:t xml:space="preserve"> </w:t>
+      </w:r>
+      <w:r>
+        <w:t xml:space="preserve">\end{array}" /&gt;</w:t>
       </w:r>
     </w:p>
     <w:p>
@@ -384,475 +476,234 @@
         <w:rPr>
           <w:rStyle w:val="NormalTok"/>
         </w:rPr>
-        <w:t xml:space="preserve">Datos21 &lt;-</w:t>
+        <w:t xml:space="preserve">Datos20=</w:t>
+      </w:r>
+      <w:r>
+        <w:rPr>
+          <w:rStyle w:val="KeywordTok"/>
+        </w:rPr>
+        <w:t xml:space="preserve">ts</w:t>
+      </w:r>
+      <w:r>
+        <w:rPr>
+          <w:rStyle w:val="NormalTok"/>
+        </w:rPr>
+        <w:t xml:space="preserve">(Datos20,</w:t>
+      </w:r>
+      <w:r>
+        <w:rPr>
+          <w:rStyle w:val="DataTypeTok"/>
+        </w:rPr>
+        <w:t xml:space="preserve">freq=</w:t>
+      </w:r>
+      <w:r>
+        <w:rPr>
+          <w:rStyle w:val="DecValTok"/>
+        </w:rPr>
+        <w:t xml:space="preserve">12</w:t>
+      </w:r>
+      <w:r>
+        <w:rPr>
+          <w:rStyle w:val="NormalTok"/>
+        </w:rPr>
+        <w:t xml:space="preserve">,</w:t>
+      </w:r>
+      <w:r>
+        <w:rPr>
+          <w:rStyle w:val="DataTypeTok"/>
+        </w:rPr>
+        <w:t xml:space="preserve">start=</w:t>
+      </w:r>
+      <w:r>
+        <w:rPr>
+          <w:rStyle w:val="KeywordTok"/>
+        </w:rPr>
+        <w:t xml:space="preserve">c</w:t>
+      </w:r>
+      <w:r>
+        <w:rPr>
+          <w:rStyle w:val="NormalTok"/>
+        </w:rPr>
+        <w:t xml:space="preserve">(</w:t>
+      </w:r>
+      <w:r>
+        <w:rPr>
+          <w:rStyle w:val="DecValTok"/>
+        </w:rPr>
+        <w:t xml:space="preserve">2001</w:t>
+      </w:r>
+      <w:r>
+        <w:rPr>
+          <w:rStyle w:val="NormalTok"/>
+        </w:rPr>
+        <w:t xml:space="preserve">,</w:t>
+      </w:r>
+      <w:r>
+        <w:rPr>
+          <w:rStyle w:val="DecValTok"/>
+        </w:rPr>
+        <w:t xml:space="preserve">1</w:t>
+      </w:r>
+      <w:r>
+        <w:rPr>
+          <w:rStyle w:val="NormalTok"/>
+        </w:rPr>
+        <w:t xml:space="preserve">))</w:t>
+      </w:r>
+    </w:p>
+    <w:p>
+      <w:pPr>
+        <w:pStyle w:val="SourceCode"/>
+      </w:pPr>
+      <w:r>
+        <w:rPr>
+          <w:rStyle w:val="KeywordTok"/>
+        </w:rPr>
+        <w:t xml:space="preserve">plot</w:t>
+      </w:r>
+      <w:r>
+        <w:rPr>
+          <w:rStyle w:val="NormalTok"/>
+        </w:rPr>
+        <w:t xml:space="preserve">(Datos20, </w:t>
+      </w:r>
+      <w:r>
+        <w:rPr>
+          <w:rStyle w:val="DataTypeTok"/>
+        </w:rPr>
+        <w:t xml:space="preserve">lwd=</w:t>
+      </w:r>
+      <w:r>
+        <w:rPr>
+          <w:rStyle w:val="DecValTok"/>
+        </w:rPr>
+        <w:t xml:space="preserve">2</w:t>
+      </w:r>
+      <w:r>
+        <w:rPr>
+          <w:rStyle w:val="NormalTok"/>
+        </w:rPr>
+        <w:t xml:space="preserve">, </w:t>
+      </w:r>
+      <w:r>
+        <w:rPr>
+          <w:rStyle w:val="DataTypeTok"/>
+        </w:rPr>
+        <w:t xml:space="preserve">xlab=</w:t>
       </w:r>
       <w:r>
         <w:rPr>
           <w:rStyle w:val="StringTok"/>
         </w:rPr>
+        <w:t xml:space="preserve">"Tiempo"</w:t>
+      </w:r>
+      <w:r>
+        <w:rPr>
+          <w:rStyle w:val="NormalTok"/>
+        </w:rPr>
+        <w:t xml:space="preserve">, </w:t>
+      </w:r>
+      <w:r>
+        <w:rPr>
+          <w:rStyle w:val="DataTypeTok"/>
+        </w:rPr>
+        <w:t xml:space="preserve">ylab =</w:t>
+      </w:r>
+      <w:r>
+        <w:rPr>
+          <w:rStyle w:val="NormalTok"/>
+        </w:rPr>
         <w:t xml:space="preserve"> </w:t>
       </w:r>
       <w:r>
         <w:rPr>
-          <w:rStyle w:val="NormalTok"/>
-        </w:rPr>
-        <w:t xml:space="preserve">Datos20</w:t>
-      </w:r>
-      <w:r>
-        <w:br/>
-      </w:r>
-      <w:r>
-        <w:br/>
-      </w:r>
-      <w:r>
-        <w:rPr>
-          <w:rStyle w:val="NormalTok"/>
-        </w:rPr>
-        <w:t xml:space="preserve">Datos21</w:t>
-      </w:r>
-      <w:r>
-        <w:rPr>
-          <w:rStyle w:val="OperatorTok"/>
-        </w:rPr>
-        <w:t xml:space="preserve">$</w:t>
-      </w:r>
-      <w:r>
-        <w:rPr>
-          <w:rStyle w:val="NormalTok"/>
-        </w:rPr>
-        <w:t xml:space="preserve">fecha &lt;-</w:t>
-      </w:r>
-      <w:r>
-        <w:rPr>
-          <w:rStyle w:val="DecValTok"/>
-        </w:rPr>
-        <w:t xml:space="preserve">1</w:t>
-      </w:r>
-      <w:r>
-        <w:rPr>
-          <w:rStyle w:val="OperatorTok"/>
-        </w:rPr>
-        <w:t xml:space="preserve">:</w:t>
-      </w:r>
-      <w:r>
-        <w:rPr>
-          <w:rStyle w:val="KeywordTok"/>
-        </w:rPr>
-        <w:t xml:space="preserve">dim</w:t>
-      </w:r>
-      <w:r>
-        <w:rPr>
-          <w:rStyle w:val="NormalTok"/>
-        </w:rPr>
-        <w:t xml:space="preserve">(Datos21)[</w:t>
-      </w:r>
-      <w:r>
-        <w:rPr>
-          <w:rStyle w:val="DecValTok"/>
-        </w:rPr>
-        <w:t xml:space="preserve">1</w:t>
-      </w:r>
-      <w:r>
-        <w:rPr>
-          <w:rStyle w:val="NormalTok"/>
-        </w:rPr>
-        <w:t xml:space="preserve">]</w:t>
-      </w:r>
-      <w:r>
-        <w:br/>
-      </w:r>
-      <w:r>
-        <w:br/>
-      </w:r>
-      <w:r>
-        <w:br/>
-      </w:r>
-      <w:r>
-        <w:rPr>
-          <w:rStyle w:val="NormalTok"/>
-        </w:rPr>
-        <w:t xml:space="preserve">Datos20=</w:t>
-      </w:r>
-      <w:r>
-        <w:rPr>
-          <w:rStyle w:val="KeywordTok"/>
-        </w:rPr>
-        <w:t xml:space="preserve">ts</w:t>
-      </w:r>
-      <w:r>
-        <w:rPr>
-          <w:rStyle w:val="NormalTok"/>
-        </w:rPr>
-        <w:t xml:space="preserve">(Datos20,</w:t>
+          <w:rStyle w:val="StringTok"/>
+        </w:rPr>
+        <w:t xml:space="preserve">"Producción nominal"</w:t>
+      </w:r>
+      <w:r>
+        <w:rPr>
+          <w:rStyle w:val="NormalTok"/>
+        </w:rPr>
+        <w:t xml:space="preserve">, </w:t>
       </w:r>
       <w:r>
         <w:rPr>
           <w:rStyle w:val="DataTypeTok"/>
         </w:rPr>
-        <w:t xml:space="preserve">freq=</w:t>
-      </w:r>
-      <w:r>
-        <w:rPr>
-          <w:rStyle w:val="DecValTok"/>
-        </w:rPr>
-        <w:t xml:space="preserve">12</w:t>
-      </w:r>
-      <w:r>
-        <w:rPr>
-          <w:rStyle w:val="NormalTok"/>
-        </w:rPr>
-        <w:t xml:space="preserve">,</w:t>
+        <w:t xml:space="preserve">col =</w:t>
+      </w:r>
+      <w:r>
+        <w:rPr>
+          <w:rStyle w:val="NormalTok"/>
+        </w:rPr>
+        <w:t xml:space="preserve"> </w:t>
+      </w:r>
+      <w:r>
+        <w:rPr>
+          <w:rStyle w:val="StringTok"/>
+        </w:rPr>
+        <w:t xml:space="preserve">"#d8576b"</w:t>
+      </w:r>
+      <w:r>
+        <w:rPr>
+          <w:rStyle w:val="NormalTok"/>
+        </w:rPr>
+        <w:t xml:space="preserve">)</w:t>
+      </w:r>
+      <w:r>
+        <w:br/>
+      </w:r>
+      <w:r>
+        <w:rPr>
+          <w:rStyle w:val="KeywordTok"/>
+        </w:rPr>
+        <w:t xml:space="preserve">grid</w:t>
+      </w:r>
+      <w:r>
+        <w:rPr>
+          <w:rStyle w:val="NormalTok"/>
+        </w:rPr>
+        <w:t xml:space="preserve">()</w:t>
+      </w:r>
+      <w:r>
+        <w:br/>
+      </w:r>
+      <w:r>
+        <w:rPr>
+          <w:rStyle w:val="KeywordTok"/>
+        </w:rPr>
+        <w:t xml:space="preserve">title</w:t>
+      </w:r>
+      <w:r>
+        <w:rPr>
+          <w:rStyle w:val="NormalTok"/>
+        </w:rPr>
+        <w:t xml:space="preserve">(</w:t>
       </w:r>
       <w:r>
         <w:rPr>
           <w:rStyle w:val="DataTypeTok"/>
         </w:rPr>
-        <w:t xml:space="preserve">start=</w:t>
-      </w:r>
-      <w:r>
-        <w:rPr>
-          <w:rStyle w:val="KeywordTok"/>
-        </w:rPr>
-        <w:t xml:space="preserve">c</w:t>
-      </w:r>
-      <w:r>
-        <w:rPr>
-          <w:rStyle w:val="NormalTok"/>
-        </w:rPr>
-        <w:t xml:space="preserve">(</w:t>
-      </w:r>
-      <w:r>
-        <w:rPr>
-          <w:rStyle w:val="DecValTok"/>
-        </w:rPr>
-        <w:t xml:space="preserve">2001</w:t>
-      </w:r>
-      <w:r>
-        <w:rPr>
-          <w:rStyle w:val="NormalTok"/>
-        </w:rPr>
-        <w:t xml:space="preserve">,</w:t>
-      </w:r>
-      <w:r>
-        <w:rPr>
-          <w:rStyle w:val="DecValTok"/>
-        </w:rPr>
-        <w:t xml:space="preserve">1</w:t>
-      </w:r>
-      <w:r>
-        <w:rPr>
-          <w:rStyle w:val="NormalTok"/>
-        </w:rPr>
-        <w:t xml:space="preserve">))</w:t>
-      </w:r>
-    </w:p>
-    <w:p>
-      <w:pPr>
-        <w:pStyle w:val="SourceCode"/>
-      </w:pPr>
-      <w:r>
-        <w:rPr>
-          <w:rStyle w:val="KeywordTok"/>
-        </w:rPr>
-        <w:t xml:space="preserve">require</w:t>
-      </w:r>
-      <w:r>
-        <w:rPr>
-          <w:rStyle w:val="NormalTok"/>
-        </w:rPr>
-        <w:t xml:space="preserve">(ggplot2)</w:t>
-      </w:r>
-    </w:p>
-    <w:p>
-      <w:pPr>
-        <w:pStyle w:val="SourceCode"/>
-      </w:pPr>
-      <w:r>
-        <w:rPr>
-          <w:rStyle w:val="VerbatimChar"/>
-        </w:rPr>
-        <w:t xml:space="preserve">## Loading required package: ggplot2</w:t>
-      </w:r>
-    </w:p>
-    <w:p>
-      <w:pPr>
-        <w:pStyle w:val="SourceCode"/>
-      </w:pPr>
-      <w:r>
-        <w:rPr>
-          <w:rStyle w:val="KeywordTok"/>
-        </w:rPr>
-        <w:t xml:space="preserve">ggplot</w:t>
-      </w:r>
-      <w:r>
-        <w:rPr>
-          <w:rStyle w:val="NormalTok"/>
-        </w:rPr>
-        <w:t xml:space="preserve">(Datos21) </w:t>
-      </w:r>
-      <w:r>
-        <w:rPr>
-          <w:rStyle w:val="OperatorTok"/>
-        </w:rPr>
-        <w:t xml:space="preserve">+</w:t>
-      </w:r>
-      <w:r>
-        <w:br/>
+        <w:t xml:space="preserve">main =</w:t>
+      </w:r>
+      <w:r>
+        <w:rPr>
+          <w:rStyle w:val="NormalTok"/>
+        </w:rPr>
+        <w:t xml:space="preserve"> </w:t>
       </w:r>
       <w:r>
         <w:rPr>
           <w:rStyle w:val="StringTok"/>
         </w:rPr>
-        <w:t xml:space="preserve"> </w:t>
-      </w:r>
-      <w:r>
-        <w:rPr>
-          <w:rStyle w:val="KeywordTok"/>
-        </w:rPr>
-        <w:t xml:space="preserve">aes</w:t>
-      </w:r>
-      <w:r>
-        <w:rPr>
-          <w:rStyle w:val="NormalTok"/>
-        </w:rPr>
-        <w:t xml:space="preserve">(</w:t>
-      </w:r>
-      <w:r>
-        <w:rPr>
-          <w:rStyle w:val="DataTypeTok"/>
-        </w:rPr>
-        <w:t xml:space="preserve">x =</w:t>
-      </w:r>
-      <w:r>
-        <w:rPr>
-          <w:rStyle w:val="NormalTok"/>
-        </w:rPr>
-        <w:t xml:space="preserve"> fecha, </w:t>
-      </w:r>
-      <w:r>
-        <w:rPr>
-          <w:rStyle w:val="DataTypeTok"/>
-        </w:rPr>
-        <w:t xml:space="preserve">y =</w:t>
-      </w:r>
-      <w:r>
-        <w:rPr>
-          <w:rStyle w:val="NormalTok"/>
-        </w:rPr>
-        <w:t xml:space="preserve"> Producción..nominal) </w:t>
-      </w:r>
-      <w:r>
-        <w:rPr>
-          <w:rStyle w:val="OperatorTok"/>
-        </w:rPr>
-        <w:t xml:space="preserve">+</w:t>
-      </w:r>
-      <w:r>
-        <w:br/>
-      </w:r>
-      <w:r>
-        <w:rPr>
-          <w:rStyle w:val="StringTok"/>
-        </w:rPr>
-        <w:t xml:space="preserve"> </w:t>
-      </w:r>
-      <w:r>
-        <w:rPr>
-          <w:rStyle w:val="KeywordTok"/>
-        </w:rPr>
-        <w:t xml:space="preserve">geom_line</w:t>
-      </w:r>
-      <w:r>
-        <w:rPr>
-          <w:rStyle w:val="NormalTok"/>
-        </w:rPr>
-        <w:t xml:space="preserve">(</w:t>
-      </w:r>
-      <w:r>
-        <w:rPr>
-          <w:rStyle w:val="DataTypeTok"/>
-        </w:rPr>
-        <w:t xml:space="preserve">size =</w:t>
-      </w:r>
-      <w:r>
-        <w:rPr>
-          <w:rStyle w:val="NormalTok"/>
-        </w:rPr>
-        <w:t xml:space="preserve"> 1L, </w:t>
-      </w:r>
-      <w:r>
-        <w:rPr>
-          <w:rStyle w:val="DataTypeTok"/>
-        </w:rPr>
-        <w:t xml:space="preserve">colour =</w:t>
-      </w:r>
-      <w:r>
-        <w:rPr>
-          <w:rStyle w:val="NormalTok"/>
-        </w:rPr>
-        <w:t xml:space="preserve"> </w:t>
-      </w:r>
-      <w:r>
-        <w:rPr>
-          <w:rStyle w:val="StringTok"/>
-        </w:rPr>
-        <w:t xml:space="preserve">"#d8576b"</w:t>
-      </w:r>
-      <w:r>
-        <w:rPr>
-          <w:rStyle w:val="NormalTok"/>
-        </w:rPr>
-        <w:t xml:space="preserve">) </w:t>
-      </w:r>
-      <w:r>
-        <w:rPr>
-          <w:rStyle w:val="OperatorTok"/>
-        </w:rPr>
-        <w:t xml:space="preserve">+</w:t>
-      </w:r>
-      <w:r>
-        <w:br/>
-      </w:r>
-      <w:r>
-        <w:rPr>
-          <w:rStyle w:val="StringTok"/>
-        </w:rPr>
-        <w:t xml:space="preserve"> </w:t>
-      </w:r>
-      <w:r>
-        <w:rPr>
-          <w:rStyle w:val="KeywordTok"/>
-        </w:rPr>
-        <w:t xml:space="preserve">labs</w:t>
-      </w:r>
-      <w:r>
-        <w:rPr>
-          <w:rStyle w:val="NormalTok"/>
-        </w:rPr>
-        <w:t xml:space="preserve">(</w:t>
-      </w:r>
-      <w:r>
-        <w:rPr>
-          <w:rStyle w:val="DataTypeTok"/>
-        </w:rPr>
-        <w:t xml:space="preserve">x =</w:t>
-      </w:r>
-      <w:r>
-        <w:rPr>
-          <w:rStyle w:val="NormalTok"/>
-        </w:rPr>
-        <w:t xml:space="preserve"> </w:t>
-      </w:r>
-      <w:r>
-        <w:rPr>
-          <w:rStyle w:val="StringTok"/>
-        </w:rPr>
-        <w:t xml:space="preserve">"Fecha"</w:t>
-      </w:r>
-      <w:r>
-        <w:rPr>
-          <w:rStyle w:val="NormalTok"/>
-        </w:rPr>
-        <w:t xml:space="preserve">, </w:t>
-      </w:r>
-      <w:r>
-        <w:rPr>
-          <w:rStyle w:val="DataTypeTok"/>
-        </w:rPr>
-        <w:t xml:space="preserve">y =</w:t>
-      </w:r>
-      <w:r>
-        <w:rPr>
-          <w:rStyle w:val="NormalTok"/>
-        </w:rPr>
-        <w:t xml:space="preserve"> </w:t>
-      </w:r>
-      <w:r>
-        <w:rPr>
-          <w:rStyle w:val="StringTok"/>
-        </w:rPr>
-        <w:t xml:space="preserve">"Producción nominal"</w:t>
-      </w:r>
-      <w:r>
-        <w:rPr>
-          <w:rStyle w:val="NormalTok"/>
-        </w:rPr>
-        <w:t xml:space="preserve">, </w:t>
-      </w:r>
-      <w:r>
-        <w:rPr>
-          <w:rStyle w:val="DataTypeTok"/>
-        </w:rPr>
-        <w:t xml:space="preserve">title =</w:t>
-      </w:r>
-      <w:r>
-        <w:rPr>
-          <w:rStyle w:val="NormalTok"/>
-        </w:rPr>
-        <w:t xml:space="preserve"> </w:t>
-      </w:r>
-      <w:r>
-        <w:rPr>
-          <w:rStyle w:val="StringTok"/>
-        </w:rPr>
-        <w:t xml:space="preserve">"La serie "</w:t>
-      </w:r>
-      <w:r>
-        <w:rPr>
-          <w:rStyle w:val="NormalTok"/>
-        </w:rPr>
-        <w:t xml:space="preserve">, </w:t>
-      </w:r>
-      <w:r>
-        <w:rPr>
-          <w:rStyle w:val="DataTypeTok"/>
-        </w:rPr>
-        <w:t xml:space="preserve">subtitle =</w:t>
-      </w:r>
-      <w:r>
-        <w:rPr>
-          <w:rStyle w:val="NormalTok"/>
-        </w:rPr>
-        <w:t xml:space="preserve"> </w:t>
-      </w:r>
-      <w:r>
-        <w:rPr>
-          <w:rStyle w:val="StringTok"/>
-        </w:rPr>
-        <w:t xml:space="preserve">"Que linda"</w:t>
-      </w:r>
-      <w:r>
-        <w:rPr>
-          <w:rStyle w:val="NormalTok"/>
-        </w:rPr>
-        <w:t xml:space="preserve">) </w:t>
-      </w:r>
-      <w:r>
-        <w:rPr>
-          <w:rStyle w:val="OperatorTok"/>
-        </w:rPr>
-        <w:t xml:space="preserve">+</w:t>
-      </w:r>
-      <w:r>
-        <w:br/>
-      </w:r>
-      <w:r>
-        <w:rPr>
-          <w:rStyle w:val="StringTok"/>
-        </w:rPr>
-        <w:t xml:space="preserve">  </w:t>
-      </w:r>
-      <w:r>
-        <w:rPr>
-          <w:rStyle w:val="KeywordTok"/>
-        </w:rPr>
-        <w:t xml:space="preserve">theme_get</w:t>
-      </w:r>
-      <w:r>
-        <w:rPr>
-          <w:rStyle w:val="NormalTok"/>
-        </w:rPr>
-        <w:t xml:space="preserve">()</w:t>
+        <w:t xml:space="preserve">"Serie"</w:t>
+      </w:r>
+      <w:r>
+        <w:rPr>
+          <w:rStyle w:val="NormalTok"/>
+        </w:rPr>
+        <w:t xml:space="preserve">)</w:t>
       </w:r>
     </w:p>
     <w:p>
@@ -862,7 +713,7 @@
       <w:r>
         <w:drawing>
           <wp:inline>
-            <wp:extent cx="4620126" cy="4620126"/>
+            <wp:extent cx="5334000" cy="4445000"/>
             <wp:effectExtent b="0" l="0" r="0" t="0"/>
             <wp:docPr descr="" title="" id="1" name="Picture"/>
             <a:graphic>
@@ -883,7 +734,7 @@
                   <pic:spPr bwMode="auto">
                     <a:xfrm>
                       <a:off x="0" y="0"/>
-                      <a:ext cx="4620126" cy="4620126"/>
+                      <a:ext cx="5334000" cy="4445000"/>
                     </a:xfrm>
                     <a:prstGeom prst="rect">
                       <a:avLst/>
@@ -910,18 +761,180 @@
         <w:rPr>
           <w:rStyle w:val="KeywordTok"/>
         </w:rPr>
-        <w:t xml:space="preserve">plot</w:t>
-      </w:r>
-      <w:r>
-        <w:rPr>
-          <w:rStyle w:val="NormalTok"/>
-        </w:rPr>
-        <w:t xml:space="preserve">(Datos20, </w:t>
+        <w:t xml:space="preserve">require</w:t>
+      </w:r>
+      <w:r>
+        <w:rPr>
+          <w:rStyle w:val="NormalTok"/>
+        </w:rPr>
+        <w:t xml:space="preserve">(forecast)</w:t>
+      </w:r>
+    </w:p>
+    <w:p>
+      <w:pPr>
+        <w:pStyle w:val="SourceCode"/>
+      </w:pPr>
+      <w:r>
+        <w:rPr>
+          <w:rStyle w:val="VerbatimChar"/>
+        </w:rPr>
+        <w:t xml:space="preserve">## Loading required package: forecast</w:t>
+      </w:r>
+    </w:p>
+    <w:p>
+      <w:pPr>
+        <w:pStyle w:val="SourceCode"/>
+      </w:pPr>
+      <w:r>
+        <w:rPr>
+          <w:rStyle w:val="VerbatimChar"/>
+        </w:rPr>
+        <w:t xml:space="preserve">## Registered S3 method overwritten by 'quantmod':</w:t>
+      </w:r>
+      <w:r>
+        <w:br/>
+      </w:r>
+      <w:r>
+        <w:rPr>
+          <w:rStyle w:val="VerbatimChar"/>
+        </w:rPr>
+        <w:t xml:space="preserve">##   method            from</w:t>
+      </w:r>
+      <w:r>
+        <w:br/>
+      </w:r>
+      <w:r>
+        <w:rPr>
+          <w:rStyle w:val="VerbatimChar"/>
+        </w:rPr>
+        <w:t xml:space="preserve">##   as.zoo.data.frame zoo</w:t>
+      </w:r>
+    </w:p>
+    <w:p>
+      <w:pPr>
+        <w:pStyle w:val="SourceCode"/>
+      </w:pPr>
+      <w:r>
+        <w:rPr>
+          <w:rStyle w:val="KeywordTok"/>
+        </w:rPr>
+        <w:t xml:space="preserve">par</w:t>
+      </w:r>
+      <w:r>
+        <w:rPr>
+          <w:rStyle w:val="NormalTok"/>
+        </w:rPr>
+        <w:t xml:space="preserve">(</w:t>
       </w:r>
       <w:r>
         <w:rPr>
           <w:rStyle w:val="DataTypeTok"/>
         </w:rPr>
+        <w:t xml:space="preserve">bg=</w:t>
+      </w:r>
+      <w:r>
+        <w:rPr>
+          <w:rStyle w:val="StringTok"/>
+        </w:rPr>
+        <w:t xml:space="preserve">'gray98'</w:t>
+      </w:r>
+      <w:r>
+        <w:rPr>
+          <w:rStyle w:val="NormalTok"/>
+        </w:rPr>
+        <w:t xml:space="preserve">)</w:t>
+      </w:r>
+      <w:r>
+        <w:br/>
+      </w:r>
+      <w:r>
+        <w:rPr>
+          <w:rStyle w:val="KeywordTok"/>
+        </w:rPr>
+        <w:t xml:space="preserve">acf</w:t>
+      </w:r>
+      <w:r>
+        <w:rPr>
+          <w:rStyle w:val="NormalTok"/>
+        </w:rPr>
+        <w:t xml:space="preserve">(Datos20,</w:t>
+      </w:r>
+      <w:r>
+        <w:rPr>
+          <w:rStyle w:val="DataTypeTok"/>
+        </w:rPr>
+        <w:t xml:space="preserve">lag.max=</w:t>
+      </w:r>
+      <w:r>
+        <w:rPr>
+          <w:rStyle w:val="DecValTok"/>
+        </w:rPr>
+        <w:t xml:space="preserve">36</w:t>
+      </w:r>
+      <w:r>
+        <w:rPr>
+          <w:rStyle w:val="NormalTok"/>
+        </w:rPr>
+        <w:t xml:space="preserve">,</w:t>
+      </w:r>
+      <w:r>
+        <w:rPr>
+          <w:rStyle w:val="DataTypeTok"/>
+        </w:rPr>
+        <w:t xml:space="preserve">ci.type=</w:t>
+      </w:r>
+      <w:r>
+        <w:rPr>
+          <w:rStyle w:val="StringTok"/>
+        </w:rPr>
+        <w:t xml:space="preserve">"ma"</w:t>
+      </w:r>
+      <w:r>
+        <w:rPr>
+          <w:rStyle w:val="NormalTok"/>
+        </w:rPr>
+        <w:t xml:space="preserve">,</w:t>
+      </w:r>
+      <w:r>
+        <w:rPr>
+          <w:rStyle w:val="DataTypeTok"/>
+        </w:rPr>
+        <w:t xml:space="preserve">col=</w:t>
+      </w:r>
+      <w:r>
+        <w:rPr>
+          <w:rStyle w:val="StringTok"/>
+        </w:rPr>
+        <w:t xml:space="preserve">"cyan4"</w:t>
+      </w:r>
+      <w:r>
+        <w:rPr>
+          <w:rStyle w:val="NormalTok"/>
+        </w:rPr>
+        <w:t xml:space="preserve">, </w:t>
+      </w:r>
+      <w:r>
+        <w:rPr>
+          <w:rStyle w:val="DataTypeTok"/>
+        </w:rPr>
+        <w:t xml:space="preserve">ci.col=</w:t>
+      </w:r>
+      <w:r>
+        <w:rPr>
+          <w:rStyle w:val="DecValTok"/>
+        </w:rPr>
+        <w:t xml:space="preserve">2</w:t>
+      </w:r>
+      <w:r>
+        <w:rPr>
+          <w:rStyle w:val="NormalTok"/>
+        </w:rPr>
+        <w:t xml:space="preserve">, </w:t>
+      </w:r>
+      <w:r>
+        <w:rPr>
+          <w:rStyle w:val="DataTypeTok"/>
+        </w:rPr>
         <w:t xml:space="preserve">lwd=</w:t>
       </w:r>
       <w:r>
@@ -940,61 +953,139 @@
         <w:rPr>
           <w:rStyle w:val="DataTypeTok"/>
         </w:rPr>
-        <w:t xml:space="preserve">xlab=</w:t>
+        <w:t xml:space="preserve">ci.lwd=</w:t>
+      </w:r>
+      <w:r>
+        <w:rPr>
+          <w:rStyle w:val="DecValTok"/>
+        </w:rPr>
+        <w:t xml:space="preserve">2</w:t>
+      </w:r>
+      <w:r>
+        <w:rPr>
+          <w:rStyle w:val="NormalTok"/>
+        </w:rPr>
+        <w:t xml:space="preserve">)</w:t>
+      </w:r>
+    </w:p>
+    <w:p>
+      <w:pPr>
+        <w:pStyle w:val="SourceCode"/>
+      </w:pPr>
+      <w:r>
+        <w:rPr>
+          <w:rStyle w:val="VerbatimChar"/>
+        </w:rPr>
+        <w:t xml:space="preserve">## Warning in plot.window(...): "ci.lwd" is not a graphical parameter</w:t>
+      </w:r>
+    </w:p>
+    <w:p>
+      <w:pPr>
+        <w:pStyle w:val="SourceCode"/>
+      </w:pPr>
+      <w:r>
+        <w:rPr>
+          <w:rStyle w:val="VerbatimChar"/>
+        </w:rPr>
+        <w:t xml:space="preserve">## Warning in plot.xy(xy, type, ...): "ci.lwd" is not a graphical parameter</w:t>
+      </w:r>
+    </w:p>
+    <w:p>
+      <w:pPr>
+        <w:pStyle w:val="SourceCode"/>
+      </w:pPr>
+      <w:r>
+        <w:rPr>
+          <w:rStyle w:val="VerbatimChar"/>
+        </w:rPr>
+        <w:t xml:space="preserve">## Warning in axis(side = side, at = at, labels = labels, ...): "ci.lwd" is not a</w:t>
+      </w:r>
+      <w:r>
+        <w:br/>
+      </w:r>
+      <w:r>
+        <w:rPr>
+          <w:rStyle w:val="VerbatimChar"/>
+        </w:rPr>
+        <w:t xml:space="preserve">## graphical parameter</w:t>
+      </w:r>
+      <w:r>
+        <w:br/>
+      </w:r>
+      <w:r>
+        <w:br/>
+      </w:r>
+      <w:r>
+        <w:rPr>
+          <w:rStyle w:val="VerbatimChar"/>
+        </w:rPr>
+        <w:t xml:space="preserve">## Warning in axis(side = side, at = at, labels = labels, ...): "ci.lwd" is not a</w:t>
+      </w:r>
+      <w:r>
+        <w:br/>
+      </w:r>
+      <w:r>
+        <w:rPr>
+          <w:rStyle w:val="VerbatimChar"/>
+        </w:rPr>
+        <w:t xml:space="preserve">## graphical parameter</w:t>
+      </w:r>
+    </w:p>
+    <w:p>
+      <w:pPr>
+        <w:pStyle w:val="SourceCode"/>
+      </w:pPr>
+      <w:r>
+        <w:rPr>
+          <w:rStyle w:val="VerbatimChar"/>
+        </w:rPr>
+        <w:t xml:space="preserve">## Warning in box(...): "ci.lwd" is not a graphical parameter</w:t>
+      </w:r>
+    </w:p>
+    <w:p>
+      <w:pPr>
+        <w:pStyle w:val="SourceCode"/>
+      </w:pPr>
+      <w:r>
+        <w:rPr>
+          <w:rStyle w:val="VerbatimChar"/>
+        </w:rPr>
+        <w:t xml:space="preserve">## Warning in title(...): "ci.lwd" is not a graphical parameter</w:t>
+      </w:r>
+    </w:p>
+    <w:p>
+      <w:pPr>
+        <w:pStyle w:val="SourceCode"/>
+      </w:pPr>
+      <w:r>
+        <w:rPr>
+          <w:rStyle w:val="KeywordTok"/>
+        </w:rPr>
+        <w:t xml:space="preserve">title</w:t>
+      </w:r>
+      <w:r>
+        <w:rPr>
+          <w:rStyle w:val="NormalTok"/>
+        </w:rPr>
+        <w:t xml:space="preserve">(</w:t>
+      </w:r>
+      <w:r>
+        <w:rPr>
+          <w:rStyle w:val="DataTypeTok"/>
+        </w:rPr>
+        <w:t xml:space="preserve">main =</w:t>
+      </w:r>
+      <w:r>
+        <w:rPr>
+          <w:rStyle w:val="NormalTok"/>
+        </w:rPr>
+        <w:t xml:space="preserve"> </w:t>
       </w:r>
       <w:r>
         <w:rPr>
           <w:rStyle w:val="StringTok"/>
         </w:rPr>
-        <w:t xml:space="preserve">"Tiempo"</w:t>
-      </w:r>
-      <w:r>
-        <w:rPr>
-          <w:rStyle w:val="NormalTok"/>
-        </w:rPr>
-        <w:t xml:space="preserve">, </w:t>
-      </w:r>
-      <w:r>
-        <w:rPr>
-          <w:rStyle w:val="DataTypeTok"/>
-        </w:rPr>
-        <w:t xml:space="preserve">ylab =</w:t>
-      </w:r>
-      <w:r>
-        <w:rPr>
-          <w:rStyle w:val="NormalTok"/>
-        </w:rPr>
-        <w:t xml:space="preserve"> </w:t>
-      </w:r>
-      <w:r>
-        <w:rPr>
-          <w:rStyle w:val="StringTok"/>
-        </w:rPr>
-        <w:t xml:space="preserve">"Producción nominal"</w:t>
-      </w:r>
-      <w:r>
-        <w:rPr>
-          <w:rStyle w:val="NormalTok"/>
-        </w:rPr>
-        <w:t xml:space="preserve">, </w:t>
-      </w:r>
-      <w:r>
-        <w:rPr>
-          <w:rStyle w:val="DataTypeTok"/>
-        </w:rPr>
-        <w:t xml:space="preserve">col =</w:t>
-      </w:r>
-      <w:r>
-        <w:rPr>
-          <w:rStyle w:val="NormalTok"/>
-        </w:rPr>
-        <w:t xml:space="preserve"> </w:t>
-      </w:r>
-      <w:r>
-        <w:rPr>
-          <w:rStyle w:val="StringTok"/>
-        </w:rPr>
-        <w:t xml:space="preserve">"#d8576b"</w:t>
+        <w:t xml:space="preserve">'Hola'</w:t>
       </w:r>
       <w:r>
         <w:rPr>
@@ -1016,45 +1107,6 @@
           <w:rStyle w:val="NormalTok"/>
         </w:rPr>
         <w:t xml:space="preserve">()</w:t>
-      </w:r>
-      <w:r>
-        <w:br/>
-      </w:r>
-      <w:r>
-        <w:rPr>
-          <w:rStyle w:val="KeywordTok"/>
-        </w:rPr>
-        <w:t xml:space="preserve">title</w:t>
-      </w:r>
-      <w:r>
-        <w:rPr>
-          <w:rStyle w:val="NormalTok"/>
-        </w:rPr>
-        <w:t xml:space="preserve">(</w:t>
-      </w:r>
-      <w:r>
-        <w:rPr>
-          <w:rStyle w:val="DataTypeTok"/>
-        </w:rPr>
-        <w:t xml:space="preserve">main =</w:t>
-      </w:r>
-      <w:r>
-        <w:rPr>
-          <w:rStyle w:val="NormalTok"/>
-        </w:rPr>
-        <w:t xml:space="preserve"> </w:t>
-      </w:r>
-      <w:r>
-        <w:rPr>
-          <w:rStyle w:val="StringTok"/>
-        </w:rPr>
-        <w:t xml:space="preserve">"Serie"</w:t>
-      </w:r>
-      <w:r>
-        <w:rPr>
-          <w:rStyle w:val="NormalTok"/>
-        </w:rPr>
-        <w:t xml:space="preserve">)</w:t>
       </w:r>
     </w:p>
     <w:p>
@@ -1071,7 +1123,7 @@
               <a:graphicData uri="http://schemas.openxmlformats.org/drawingml/2006/picture">
                 <pic:pic>
                   <pic:nvPicPr>
-                    <pic:cNvPr descr="Trabajo-2_files/figure-docx/unnamed-chunk-3-1.png" id="0" name="Picture"/>
+                    <pic:cNvPr descr="Trabajo-2_files/figure-docx/unnamed-chunk-4-1.png" id="0" name="Picture"/>
                     <pic:cNvPicPr>
                       <a:picLocks noChangeArrowheads="1" noChangeAspect="1"/>
                     </pic:cNvPicPr>
@@ -1106,217 +1158,6 @@
     </w:p>
     <w:p>
       <w:pPr>
-        <w:pStyle w:val="SourceCode"/>
-      </w:pPr>
-      <w:r>
-        <w:rPr>
-          <w:rStyle w:val="KeywordTok"/>
-        </w:rPr>
-        <w:t xml:space="preserve">require</w:t>
-      </w:r>
-      <w:r>
-        <w:rPr>
-          <w:rStyle w:val="NormalTok"/>
-        </w:rPr>
-        <w:t xml:space="preserve">(forecast)</w:t>
-      </w:r>
-    </w:p>
-    <w:p>
-      <w:pPr>
-        <w:pStyle w:val="SourceCode"/>
-      </w:pPr>
-      <w:r>
-        <w:rPr>
-          <w:rStyle w:val="VerbatimChar"/>
-        </w:rPr>
-        <w:t xml:space="preserve">## Loading required package: forecast</w:t>
-      </w:r>
-    </w:p>
-    <w:p>
-      <w:pPr>
-        <w:pStyle w:val="SourceCode"/>
-      </w:pPr>
-      <w:r>
-        <w:rPr>
-          <w:rStyle w:val="VerbatimChar"/>
-        </w:rPr>
-        <w:t xml:space="preserve">## Registered S3 method overwritten by 'quantmod':</w:t>
-      </w:r>
-      <w:r>
-        <w:br/>
-      </w:r>
-      <w:r>
-        <w:rPr>
-          <w:rStyle w:val="VerbatimChar"/>
-        </w:rPr>
-        <w:t xml:space="preserve">##   method            from</w:t>
-      </w:r>
-      <w:r>
-        <w:br/>
-      </w:r>
-      <w:r>
-        <w:rPr>
-          <w:rStyle w:val="VerbatimChar"/>
-        </w:rPr>
-        <w:t xml:space="preserve">##   as.zoo.data.frame zoo</w:t>
-      </w:r>
-    </w:p>
-    <w:p>
-      <w:pPr>
-        <w:pStyle w:val="SourceCode"/>
-      </w:pPr>
-      <w:r>
-        <w:rPr>
-          <w:rStyle w:val="KeywordTok"/>
-        </w:rPr>
-        <w:t xml:space="preserve">acf</w:t>
-      </w:r>
-      <w:r>
-        <w:rPr>
-          <w:rStyle w:val="NormalTok"/>
-        </w:rPr>
-        <w:t xml:space="preserve">(Datos20,</w:t>
-      </w:r>
-      <w:r>
-        <w:rPr>
-          <w:rStyle w:val="DataTypeTok"/>
-        </w:rPr>
-        <w:t xml:space="preserve">lag.max=</w:t>
-      </w:r>
-      <w:r>
-        <w:rPr>
-          <w:rStyle w:val="DecValTok"/>
-        </w:rPr>
-        <w:t xml:space="preserve">36</w:t>
-      </w:r>
-      <w:r>
-        <w:rPr>
-          <w:rStyle w:val="NormalTok"/>
-        </w:rPr>
-        <w:t xml:space="preserve">,</w:t>
-      </w:r>
-      <w:r>
-        <w:rPr>
-          <w:rStyle w:val="DataTypeTok"/>
-        </w:rPr>
-        <w:t xml:space="preserve">ci.type=</w:t>
-      </w:r>
-      <w:r>
-        <w:rPr>
-          <w:rStyle w:val="StringTok"/>
-        </w:rPr>
-        <w:t xml:space="preserve">"ma"</w:t>
-      </w:r>
-      <w:r>
-        <w:rPr>
-          <w:rStyle w:val="NormalTok"/>
-        </w:rPr>
-        <w:t xml:space="preserve">,</w:t>
-      </w:r>
-      <w:r>
-        <w:rPr>
-          <w:rStyle w:val="DataTypeTok"/>
-        </w:rPr>
-        <w:t xml:space="preserve">col=</w:t>
-      </w:r>
-      <w:r>
-        <w:rPr>
-          <w:rStyle w:val="StringTok"/>
-        </w:rPr>
-        <w:t xml:space="preserve">"cyan4"</w:t>
-      </w:r>
-      <w:r>
-        <w:rPr>
-          <w:rStyle w:val="NormalTok"/>
-        </w:rPr>
-        <w:t xml:space="preserve">, </w:t>
-      </w:r>
-      <w:r>
-        <w:rPr>
-          <w:rStyle w:val="DataTypeTok"/>
-        </w:rPr>
-        <w:t xml:space="preserve">ci.col=</w:t>
-      </w:r>
-      <w:r>
-        <w:rPr>
-          <w:rStyle w:val="DecValTok"/>
-        </w:rPr>
-        <w:t xml:space="preserve">2</w:t>
-      </w:r>
-      <w:r>
-        <w:rPr>
-          <w:rStyle w:val="NormalTok"/>
-        </w:rPr>
-        <w:t xml:space="preserve">, </w:t>
-      </w:r>
-      <w:r>
-        <w:rPr>
-          <w:rStyle w:val="DataTypeTok"/>
-        </w:rPr>
-        <w:t xml:space="preserve">lwd=</w:t>
-      </w:r>
-      <w:r>
-        <w:rPr>
-          <w:rStyle w:val="DecValTok"/>
-        </w:rPr>
-        <w:t xml:space="preserve">2</w:t>
-      </w:r>
-      <w:r>
-        <w:rPr>
-          <w:rStyle w:val="NormalTok"/>
-        </w:rPr>
-        <w:t xml:space="preserve">) </w:t>
-      </w:r>
-    </w:p>
-    <w:p>
-      <w:pPr>
-        <w:pStyle w:val="FirstParagraph"/>
-      </w:pPr>
-      <w:r>
-        <w:drawing>
-          <wp:inline>
-            <wp:extent cx="5334000" cy="4445000"/>
-            <wp:effectExtent b="0" l="0" r="0" t="0"/>
-            <wp:docPr descr="" title="" id="1" name="Picture"/>
-            <a:graphic>
-              <a:graphicData uri="http://schemas.openxmlformats.org/drawingml/2006/picture">
-                <pic:pic>
-                  <pic:nvPicPr>
-                    <pic:cNvPr descr="Trabajo-2_files/figure-docx/unnamed-chunk-5-1.png" id="0" name="Picture"/>
-                    <pic:cNvPicPr>
-                      <a:picLocks noChangeArrowheads="1" noChangeAspect="1"/>
-                    </pic:cNvPicPr>
-                  </pic:nvPicPr>
-                  <pic:blipFill>
-                    <a:blip r:embed="rId24"/>
-                    <a:stretch>
-                      <a:fillRect/>
-                    </a:stretch>
-                  </pic:blipFill>
-                  <pic:spPr bwMode="auto">
-                    <a:xfrm>
-                      <a:off x="0" y="0"/>
-                      <a:ext cx="5334000" cy="4445000"/>
-                    </a:xfrm>
-                    <a:prstGeom prst="rect">
-                      <a:avLst/>
-                    </a:prstGeom>
-                    <a:noFill/>
-                    <a:ln w="9525">
-                      <a:noFill/>
-                      <a:headEnd/>
-                      <a:tailEnd/>
-                    </a:ln>
-                  </pic:spPr>
-                </pic:pic>
-              </a:graphicData>
-            </a:graphic>
-          </wp:inline>
-        </w:drawing>
-      </w:r>
-    </w:p>
-    <w:p>
-      <w:pPr>
         <w:pStyle w:val="Compact"/>
         <w:numPr>
           <w:numId w:val="1003"/>
@@ -3802,11 +3643,11 @@
       <w:pPr>
         <w:pStyle w:val="Heading1"/>
       </w:pPr>
-      <w:bookmarkStart w:id="25" w:name="valores-ajustados-de-los-modelos"/>
+      <w:bookmarkStart w:id="24" w:name="valores-ajustados-de-los-modelos"/>
       <w:r>
         <w:t xml:space="preserve">Valores ajustados de los modelos</w:t>
       </w:r>
-      <w:bookmarkEnd w:id="25"/>
+      <w:bookmarkEnd w:id="24"/>
     </w:p>
     <w:p>
       <w:pPr>
@@ -4138,13 +3979,13 @@
               <a:graphicData uri="http://schemas.openxmlformats.org/drawingml/2006/picture">
                 <pic:pic>
                   <pic:nvPicPr>
-                    <pic:cNvPr descr="Trabajo-2_files/figure-docx/unnamed-chunk-12-1.png" id="0" name="Picture"/>
+                    <pic:cNvPr descr="Trabajo-2_files/figure-docx/unnamed-chunk-11-1.png" id="0" name="Picture"/>
                     <pic:cNvPicPr>
                       <a:picLocks noChangeArrowheads="1" noChangeAspect="1"/>
                     </pic:cNvPicPr>
                   </pic:nvPicPr>
                   <pic:blipFill>
-                    <a:blip r:embed="rId26"/>
+                    <a:blip r:embed="rId25"/>
                     <a:stretch>
                       <a:fillRect/>
                     </a:stretch>
@@ -4271,11 +4112,11 @@
       <w:pPr>
         <w:pStyle w:val="Heading1"/>
       </w:pPr>
-      <w:bookmarkStart w:id="27" w:name="Xbfa6bb0f4787a528efa760805f704db15c57f8b"/>
+      <w:bookmarkStart w:id="26" w:name="Xbfa6bb0f4787a528efa760805f704db15c57f8b"/>
       <w:r>
         <w:t xml:space="preserve">3. Evaluación de supuesto de ruido blanco e identificación de procesos estocásticos sobre los errores estructurales del modelo global</w:t>
       </w:r>
-      <w:bookmarkEnd w:id="27"/>
+      <w:bookmarkEnd w:id="26"/>
     </w:p>
     <w:p>
       <w:pPr>
@@ -4442,7 +4283,1266 @@
               <a:graphicData uri="http://schemas.openxmlformats.org/drawingml/2006/picture">
                 <pic:pic>
                   <pic:nvPicPr>
-                    <pic:cNvPr descr="Trabajo-2_files/figure-docx/unnamed-chunk-14-1.png" id="0" name="Picture"/>
+                    <pic:cNvPr descr="Trabajo-2_files/figure-docx/unnamed-chunk-13-1.png" id="0" name="Picture"/>
+                    <pic:cNvPicPr>
+                      <a:picLocks noChangeArrowheads="1" noChangeAspect="1"/>
+                    </pic:cNvPicPr>
+                  </pic:nvPicPr>
+                  <pic:blipFill>
+                    <a:blip r:embed="rId27"/>
+                    <a:stretch>
+                      <a:fillRect/>
+                    </a:stretch>
+                  </pic:blipFill>
+                  <pic:spPr bwMode="auto">
+                    <a:xfrm>
+                      <a:off x="0" y="0"/>
+                      <a:ext cx="4620126" cy="3696101"/>
+                    </a:xfrm>
+                    <a:prstGeom prst="rect">
+                      <a:avLst/>
+                    </a:prstGeom>
+                    <a:noFill/>
+                    <a:ln w="9525">
+                      <a:noFill/>
+                      <a:headEnd/>
+                      <a:tailEnd/>
+                    </a:ln>
+                  </pic:spPr>
+                </pic:pic>
+              </a:graphicData>
+            </a:graphic>
+          </wp:inline>
+        </w:drawing>
+      </w:r>
+    </w:p>
+    <w:p>
+      <w:pPr>
+        <w:pStyle w:val="BodyText"/>
+      </w:pPr>
+      <w:r>
+        <w:t xml:space="preserve">Realice las Pruebas de incorrelación con:</w:t>
+      </w:r>
+    </w:p>
+    <w:p>
+      <w:pPr>
+        <w:pStyle w:val="Compact"/>
+        <w:numPr>
+          <w:numId w:val="1013"/>
+          <w:ilvl w:val="0"/>
+        </w:numPr>
+      </w:pPr>
+      <w:r>
+        <w:t xml:space="preserve">Ljung-Box</w:t>
+      </w:r>
+    </w:p>
+    <w:p>
+      <w:pPr>
+        <w:pStyle w:val="SourceCode"/>
+      </w:pPr>
+      <w:r>
+        <w:rPr>
+          <w:rStyle w:val="CommentTok"/>
+        </w:rPr>
+        <w:t xml:space="preserve">#DEFINIENDO FUNCION USUARIO PARA TESTES BOX-PIERCE Y LJUNG-BOX</w:t>
+      </w:r>
+      <w:r>
+        <w:br/>
+      </w:r>
+      <w:r>
+        <w:rPr>
+          <w:rStyle w:val="NormalTok"/>
+        </w:rPr>
+        <w:t xml:space="preserve">BP.LB.test=</w:t>
+      </w:r>
+      <w:r>
+        <w:rPr>
+          <w:rStyle w:val="ControlFlowTok"/>
+        </w:rPr>
+        <w:t xml:space="preserve">function</w:t>
+      </w:r>
+      <w:r>
+        <w:rPr>
+          <w:rStyle w:val="NormalTok"/>
+        </w:rPr>
+        <w:t xml:space="preserve">(serie,maxlag,</w:t>
+      </w:r>
+      <w:r>
+        <w:rPr>
+          <w:rStyle w:val="DataTypeTok"/>
+        </w:rPr>
+        <w:t xml:space="preserve">type=</w:t>
+      </w:r>
+      <w:r>
+        <w:rPr>
+          <w:rStyle w:val="StringTok"/>
+        </w:rPr>
+        <w:t xml:space="preserve">"Box"</w:t>
+      </w:r>
+      <w:r>
+        <w:rPr>
+          <w:rStyle w:val="NormalTok"/>
+        </w:rPr>
+        <w:t xml:space="preserve">){</w:t>
+      </w:r>
+      <w:r>
+        <w:br/>
+      </w:r>
+      <w:r>
+        <w:rPr>
+          <w:rStyle w:val="NormalTok"/>
+        </w:rPr>
+        <w:t xml:space="preserve">aux=</w:t>
+      </w:r>
+      <w:r>
+        <w:rPr>
+          <w:rStyle w:val="KeywordTok"/>
+        </w:rPr>
+        <w:t xml:space="preserve">floor</w:t>
+      </w:r>
+      <w:r>
+        <w:rPr>
+          <w:rStyle w:val="NormalTok"/>
+        </w:rPr>
+        <w:t xml:space="preserve">(maxlag</w:t>
+      </w:r>
+      <w:r>
+        <w:rPr>
+          <w:rStyle w:val="OperatorTok"/>
+        </w:rPr>
+        <w:t xml:space="preserve">/</w:t>
+      </w:r>
+      <w:r>
+        <w:rPr>
+          <w:rStyle w:val="DecValTok"/>
+        </w:rPr>
+        <w:t xml:space="preserve">6</w:t>
+      </w:r>
+      <w:r>
+        <w:rPr>
+          <w:rStyle w:val="NormalTok"/>
+        </w:rPr>
+        <w:t xml:space="preserve">); X.squared=</w:t>
+      </w:r>
+      <w:r>
+        <w:rPr>
+          <w:rStyle w:val="KeywordTok"/>
+        </w:rPr>
+        <w:t xml:space="preserve">c</w:t>
+      </w:r>
+      <w:r>
+        <w:rPr>
+          <w:rStyle w:val="NormalTok"/>
+        </w:rPr>
+        <w:t xml:space="preserve">(</w:t>
+      </w:r>
+      <w:r>
+        <w:rPr>
+          <w:rStyle w:val="KeywordTok"/>
+        </w:rPr>
+        <w:t xml:space="preserve">rep</w:t>
+      </w:r>
+      <w:r>
+        <w:rPr>
+          <w:rStyle w:val="NormalTok"/>
+        </w:rPr>
+        <w:t xml:space="preserve">(</w:t>
+      </w:r>
+      <w:r>
+        <w:rPr>
+          <w:rStyle w:val="OtherTok"/>
+        </w:rPr>
+        <w:t xml:space="preserve">NA</w:t>
+      </w:r>
+      <w:r>
+        <w:rPr>
+          <w:rStyle w:val="NormalTok"/>
+        </w:rPr>
+        <w:t xml:space="preserve">,aux))</w:t>
+      </w:r>
+      <w:r>
+        <w:br/>
+      </w:r>
+      <w:r>
+        <w:rPr>
+          <w:rStyle w:val="NormalTok"/>
+        </w:rPr>
+        <w:t xml:space="preserve">df=</w:t>
+      </w:r>
+      <w:r>
+        <w:rPr>
+          <w:rStyle w:val="KeywordTok"/>
+        </w:rPr>
+        <w:t xml:space="preserve">c</w:t>
+      </w:r>
+      <w:r>
+        <w:rPr>
+          <w:rStyle w:val="NormalTok"/>
+        </w:rPr>
+        <w:t xml:space="preserve">(</w:t>
+      </w:r>
+      <w:r>
+        <w:rPr>
+          <w:rStyle w:val="KeywordTok"/>
+        </w:rPr>
+        <w:t xml:space="preserve">rep</w:t>
+      </w:r>
+      <w:r>
+        <w:rPr>
+          <w:rStyle w:val="NormalTok"/>
+        </w:rPr>
+        <w:t xml:space="preserve">(</w:t>
+      </w:r>
+      <w:r>
+        <w:rPr>
+          <w:rStyle w:val="OtherTok"/>
+        </w:rPr>
+        <w:t xml:space="preserve">NA</w:t>
+      </w:r>
+      <w:r>
+        <w:rPr>
+          <w:rStyle w:val="NormalTok"/>
+        </w:rPr>
+        <w:t xml:space="preserve">,aux)); p.value=</w:t>
+      </w:r>
+      <w:r>
+        <w:rPr>
+          <w:rStyle w:val="KeywordTok"/>
+        </w:rPr>
+        <w:t xml:space="preserve">c</w:t>
+      </w:r>
+      <w:r>
+        <w:rPr>
+          <w:rStyle w:val="NormalTok"/>
+        </w:rPr>
+        <w:t xml:space="preserve">(</w:t>
+      </w:r>
+      <w:r>
+        <w:rPr>
+          <w:rStyle w:val="KeywordTok"/>
+        </w:rPr>
+        <w:t xml:space="preserve">rep</w:t>
+      </w:r>
+      <w:r>
+        <w:rPr>
+          <w:rStyle w:val="NormalTok"/>
+        </w:rPr>
+        <w:t xml:space="preserve">(</w:t>
+      </w:r>
+      <w:r>
+        <w:rPr>
+          <w:rStyle w:val="OtherTok"/>
+        </w:rPr>
+        <w:t xml:space="preserve">NA</w:t>
+      </w:r>
+      <w:r>
+        <w:rPr>
+          <w:rStyle w:val="NormalTok"/>
+        </w:rPr>
+        <w:t xml:space="preserve">,aux))</w:t>
+      </w:r>
+      <w:r>
+        <w:br/>
+      </w:r>
+      <w:r>
+        <w:rPr>
+          <w:rStyle w:val="ControlFlowTok"/>
+        </w:rPr>
+        <w:t xml:space="preserve">for</w:t>
+      </w:r>
+      <w:r>
+        <w:rPr>
+          <w:rStyle w:val="NormalTok"/>
+        </w:rPr>
+        <w:t xml:space="preserve">(i </w:t>
+      </w:r>
+      <w:r>
+        <w:rPr>
+          <w:rStyle w:val="ControlFlowTok"/>
+        </w:rPr>
+        <w:t xml:space="preserve">in</w:t>
+      </w:r>
+      <w:r>
+        <w:rPr>
+          <w:rStyle w:val="NormalTok"/>
+        </w:rPr>
+        <w:t xml:space="preserve"> </w:t>
+      </w:r>
+      <w:r>
+        <w:rPr>
+          <w:rStyle w:val="DecValTok"/>
+        </w:rPr>
+        <w:t xml:space="preserve">1</w:t>
+      </w:r>
+      <w:r>
+        <w:rPr>
+          <w:rStyle w:val="OperatorTok"/>
+        </w:rPr>
+        <w:t xml:space="preserve">:</w:t>
+      </w:r>
+      <w:r>
+        <w:rPr>
+          <w:rStyle w:val="NormalTok"/>
+        </w:rPr>
+        <w:t xml:space="preserve">aux){</w:t>
+      </w:r>
+      <w:r>
+        <w:br/>
+      </w:r>
+      <w:r>
+        <w:rPr>
+          <w:rStyle w:val="NormalTok"/>
+        </w:rPr>
+        <w:t xml:space="preserve">test=</w:t>
+      </w:r>
+      <w:r>
+        <w:rPr>
+          <w:rStyle w:val="KeywordTok"/>
+        </w:rPr>
+        <w:t xml:space="preserve">Box.test</w:t>
+      </w:r>
+      <w:r>
+        <w:rPr>
+          <w:rStyle w:val="NormalTok"/>
+        </w:rPr>
+        <w:t xml:space="preserve">(serie,</w:t>
+      </w:r>
+      <w:r>
+        <w:rPr>
+          <w:rStyle w:val="DataTypeTok"/>
+        </w:rPr>
+        <w:t xml:space="preserve">lag=</w:t>
+      </w:r>
+      <w:r>
+        <w:rPr>
+          <w:rStyle w:val="NormalTok"/>
+        </w:rPr>
+        <w:t xml:space="preserve">(</w:t>
+      </w:r>
+      <w:r>
+        <w:rPr>
+          <w:rStyle w:val="DecValTok"/>
+        </w:rPr>
+        <w:t xml:space="preserve">6</w:t>
+      </w:r>
+      <w:r>
+        <w:rPr>
+          <w:rStyle w:val="OperatorTok"/>
+        </w:rPr>
+        <w:t xml:space="preserve">*</w:t>
+      </w:r>
+      <w:r>
+        <w:rPr>
+          <w:rStyle w:val="NormalTok"/>
+        </w:rPr>
+        <w:t xml:space="preserve">i),</w:t>
+      </w:r>
+      <w:r>
+        <w:rPr>
+          <w:rStyle w:val="DataTypeTok"/>
+        </w:rPr>
+        <w:t xml:space="preserve">type=</w:t>
+      </w:r>
+      <w:r>
+        <w:rPr>
+          <w:rStyle w:val="NormalTok"/>
+        </w:rPr>
+        <w:t xml:space="preserve">type)</w:t>
+      </w:r>
+      <w:r>
+        <w:br/>
+      </w:r>
+      <w:r>
+        <w:rPr>
+          <w:rStyle w:val="NormalTok"/>
+        </w:rPr>
+        <w:t xml:space="preserve">X.squared[i]=test[[</w:t>
+      </w:r>
+      <w:r>
+        <w:rPr>
+          <w:rStyle w:val="DecValTok"/>
+        </w:rPr>
+        <w:t xml:space="preserve">1</w:t>
+      </w:r>
+      <w:r>
+        <w:rPr>
+          <w:rStyle w:val="NormalTok"/>
+        </w:rPr>
+        <w:t xml:space="preserve">]]; df[i]=test[[</w:t>
+      </w:r>
+      <w:r>
+        <w:rPr>
+          <w:rStyle w:val="DecValTok"/>
+        </w:rPr>
+        <w:t xml:space="preserve">2</w:t>
+      </w:r>
+      <w:r>
+        <w:rPr>
+          <w:rStyle w:val="NormalTok"/>
+        </w:rPr>
+        <w:t xml:space="preserve">]]</w:t>
+      </w:r>
+      <w:r>
+        <w:br/>
+      </w:r>
+      <w:r>
+        <w:rPr>
+          <w:rStyle w:val="NormalTok"/>
+        </w:rPr>
+        <w:t xml:space="preserve">p.value[i]=test[[</w:t>
+      </w:r>
+      <w:r>
+        <w:rPr>
+          <w:rStyle w:val="DecValTok"/>
+        </w:rPr>
+        <w:t xml:space="preserve">3</w:t>
+      </w:r>
+      <w:r>
+        <w:rPr>
+          <w:rStyle w:val="NormalTok"/>
+        </w:rPr>
+        <w:t xml:space="preserve">]]</w:t>
+      </w:r>
+      <w:r>
+        <w:br/>
+      </w:r>
+      <w:r>
+        <w:rPr>
+          <w:rStyle w:val="NormalTok"/>
+        </w:rPr>
+        <w:t xml:space="preserve">}</w:t>
+      </w:r>
+      <w:r>
+        <w:br/>
+      </w:r>
+      <w:r>
+        <w:rPr>
+          <w:rStyle w:val="NormalTok"/>
+        </w:rPr>
+        <w:t xml:space="preserve">lag=</w:t>
+      </w:r>
+      <w:r>
+        <w:rPr>
+          <w:rStyle w:val="DecValTok"/>
+        </w:rPr>
+        <w:t xml:space="preserve">6</w:t>
+      </w:r>
+      <w:r>
+        <w:rPr>
+          <w:rStyle w:val="OperatorTok"/>
+        </w:rPr>
+        <w:t xml:space="preserve">*</w:t>
+      </w:r>
+      <w:r>
+        <w:rPr>
+          <w:rStyle w:val="KeywordTok"/>
+        </w:rPr>
+        <w:t xml:space="preserve">c</w:t>
+      </w:r>
+      <w:r>
+        <w:rPr>
+          <w:rStyle w:val="NormalTok"/>
+        </w:rPr>
+        <w:t xml:space="preserve">(</w:t>
+      </w:r>
+      <w:r>
+        <w:rPr>
+          <w:rStyle w:val="DecValTok"/>
+        </w:rPr>
+        <w:t xml:space="preserve">1</w:t>
+      </w:r>
+      <w:r>
+        <w:rPr>
+          <w:rStyle w:val="OperatorTok"/>
+        </w:rPr>
+        <w:t xml:space="preserve">:</w:t>
+      </w:r>
+      <w:r>
+        <w:rPr>
+          <w:rStyle w:val="NormalTok"/>
+        </w:rPr>
+        <w:t xml:space="preserve">aux)</w:t>
+      </w:r>
+      <w:r>
+        <w:br/>
+      </w:r>
+      <w:r>
+        <w:rPr>
+          <w:rStyle w:val="NormalTok"/>
+        </w:rPr>
+        <w:t xml:space="preserve">teste=</w:t>
+      </w:r>
+      <w:r>
+        <w:rPr>
+          <w:rStyle w:val="KeywordTok"/>
+        </w:rPr>
+        <w:t xml:space="preserve">as.data.frame</w:t>
+      </w:r>
+      <w:r>
+        <w:rPr>
+          <w:rStyle w:val="NormalTok"/>
+        </w:rPr>
+        <w:t xml:space="preserve">(</w:t>
+      </w:r>
+      <w:r>
+        <w:rPr>
+          <w:rStyle w:val="KeywordTok"/>
+        </w:rPr>
+        <w:t xml:space="preserve">cbind</w:t>
+      </w:r>
+      <w:r>
+        <w:rPr>
+          <w:rStyle w:val="NormalTok"/>
+        </w:rPr>
+        <w:t xml:space="preserve">(X.squared,df,p.value))</w:t>
+      </w:r>
+      <w:r>
+        <w:br/>
+      </w:r>
+      <w:r>
+        <w:rPr>
+          <w:rStyle w:val="KeywordTok"/>
+        </w:rPr>
+        <w:t xml:space="preserve">rownames</w:t>
+      </w:r>
+      <w:r>
+        <w:rPr>
+          <w:rStyle w:val="NormalTok"/>
+        </w:rPr>
+        <w:t xml:space="preserve">(teste)=lag; teste</w:t>
+      </w:r>
+      <w:r>
+        <w:br/>
+      </w:r>
+      <w:r>
+        <w:rPr>
+          <w:rStyle w:val="NormalTok"/>
+        </w:rPr>
+        <w:t xml:space="preserve">}</w:t>
+      </w:r>
+      <w:r>
+        <w:br/>
+      </w:r>
+      <w:r>
+        <w:br/>
+      </w:r>
+      <w:r>
+        <w:rPr>
+          <w:rStyle w:val="KeywordTok"/>
+        </w:rPr>
+        <w:t xml:space="preserve">BP.LB.test</w:t>
+      </w:r>
+      <w:r>
+        <w:rPr>
+          <w:rStyle w:val="NormalTok"/>
+        </w:rPr>
+        <w:t xml:space="preserve">(</w:t>
+      </w:r>
+      <w:r>
+        <w:rPr>
+          <w:rStyle w:val="KeywordTok"/>
+        </w:rPr>
+        <w:t xml:space="preserve">residuals</w:t>
+      </w:r>
+      <w:r>
+        <w:rPr>
+          <w:rStyle w:val="NormalTok"/>
+        </w:rPr>
+        <w:t xml:space="preserve">(mod1),</w:t>
+      </w:r>
+      <w:r>
+        <w:rPr>
+          <w:rStyle w:val="DataTypeTok"/>
+        </w:rPr>
+        <w:t xml:space="preserve">maxlag=</w:t>
+      </w:r>
+      <w:r>
+        <w:rPr>
+          <w:rStyle w:val="DecValTok"/>
+        </w:rPr>
+        <w:t xml:space="preserve">36</w:t>
+      </w:r>
+      <w:r>
+        <w:rPr>
+          <w:rStyle w:val="NormalTok"/>
+        </w:rPr>
+        <w:t xml:space="preserve">,</w:t>
+      </w:r>
+      <w:r>
+        <w:rPr>
+          <w:rStyle w:val="DataTypeTok"/>
+        </w:rPr>
+        <w:t xml:space="preserve">type=</w:t>
+      </w:r>
+      <w:r>
+        <w:rPr>
+          <w:rStyle w:val="StringTok"/>
+        </w:rPr>
+        <w:t xml:space="preserve">"Ljung"</w:t>
+      </w:r>
+      <w:r>
+        <w:rPr>
+          <w:rStyle w:val="NormalTok"/>
+        </w:rPr>
+        <w:t xml:space="preserve">)</w:t>
+      </w:r>
+    </w:p>
+    <w:p>
+      <w:pPr>
+        <w:pStyle w:val="SourceCode"/>
+      </w:pPr>
+      <w:r>
+        <w:rPr>
+          <w:rStyle w:val="VerbatimChar"/>
+        </w:rPr>
+        <w:t xml:space="preserve">##    X.squared df p.value</w:t>
+      </w:r>
+      <w:r>
+        <w:br/>
+      </w:r>
+      <w:r>
+        <w:rPr>
+          <w:rStyle w:val="VerbatimChar"/>
+        </w:rPr>
+        <w:t xml:space="preserve">## 6   161.9070  6       0</w:t>
+      </w:r>
+      <w:r>
+        <w:br/>
+      </w:r>
+      <w:r>
+        <w:rPr>
+          <w:rStyle w:val="VerbatimChar"/>
+        </w:rPr>
+        <w:t xml:space="preserve">## 12  196.2375 12       0</w:t>
+      </w:r>
+      <w:r>
+        <w:br/>
+      </w:r>
+      <w:r>
+        <w:rPr>
+          <w:rStyle w:val="VerbatimChar"/>
+        </w:rPr>
+        <w:t xml:space="preserve">## 18  216.3132 18       0</w:t>
+      </w:r>
+      <w:r>
+        <w:br/>
+      </w:r>
+      <w:r>
+        <w:rPr>
+          <w:rStyle w:val="VerbatimChar"/>
+        </w:rPr>
+        <w:t xml:space="preserve">## 24  259.1398 24       0</w:t>
+      </w:r>
+      <w:r>
+        <w:br/>
+      </w:r>
+      <w:r>
+        <w:rPr>
+          <w:rStyle w:val="VerbatimChar"/>
+        </w:rPr>
+        <w:t xml:space="preserve">## 30  315.9719 30       0</w:t>
+      </w:r>
+      <w:r>
+        <w:br/>
+      </w:r>
+      <w:r>
+        <w:rPr>
+          <w:rStyle w:val="VerbatimChar"/>
+        </w:rPr>
+        <w:t xml:space="preserve">## 36  385.4793 36       0</w:t>
+      </w:r>
+    </w:p>
+    <w:p>
+      <w:pPr>
+        <w:pStyle w:val="Compact"/>
+        <w:numPr>
+          <w:numId w:val="1014"/>
+          <w:ilvl w:val="0"/>
+        </w:numPr>
+      </w:pPr>
+      <w:r>
+        <w:t xml:space="preserve">Durbin-Watson</w:t>
+      </w:r>
+    </w:p>
+    <w:p>
+      <w:pPr>
+        <w:pStyle w:val="SourceCode"/>
+      </w:pPr>
+      <w:r>
+        <w:rPr>
+          <w:rStyle w:val="KeywordTok"/>
+        </w:rPr>
+        <w:t xml:space="preserve">require</w:t>
+      </w:r>
+      <w:r>
+        <w:rPr>
+          <w:rStyle w:val="NormalTok"/>
+        </w:rPr>
+        <w:t xml:space="preserve">(car)</w:t>
+      </w:r>
+    </w:p>
+    <w:p>
+      <w:pPr>
+        <w:pStyle w:val="SourceCode"/>
+      </w:pPr>
+      <w:r>
+        <w:rPr>
+          <w:rStyle w:val="VerbatimChar"/>
+        </w:rPr>
+        <w:t xml:space="preserve">## Loading required package: car</w:t>
+      </w:r>
+    </w:p>
+    <w:p>
+      <w:pPr>
+        <w:pStyle w:val="SourceCode"/>
+      </w:pPr>
+      <w:r>
+        <w:rPr>
+          <w:rStyle w:val="VerbatimChar"/>
+        </w:rPr>
+        <w:t xml:space="preserve">## Loading required package: carData</w:t>
+      </w:r>
+    </w:p>
+    <w:p>
+      <w:pPr>
+        <w:pStyle w:val="SourceCode"/>
+      </w:pPr>
+      <w:r>
+        <w:rPr>
+          <w:rStyle w:val="CommentTok"/>
+        </w:rPr>
+        <w:t xml:space="preserve">#DEFINIENDO FUNCION USUARIO PARA </w:t>
+      </w:r>
+      <w:r>
+        <w:rPr>
+          <w:rStyle w:val="AlertTok"/>
+        </w:rPr>
+        <w:t xml:space="preserve">TEST</w:t>
+      </w:r>
+      <w:r>
+        <w:rPr>
+          <w:rStyle w:val="CommentTok"/>
+        </w:rPr>
+        <w:t xml:space="preserve"> DURBIN-WATSON</w:t>
+      </w:r>
+      <w:r>
+        <w:br/>
+      </w:r>
+      <w:r>
+        <w:rPr>
+          <w:rStyle w:val="NormalTok"/>
+        </w:rPr>
+        <w:t xml:space="preserve">pruebaDW1=</w:t>
+      </w:r>
+      <w:r>
+        <w:rPr>
+          <w:rStyle w:val="ControlFlowTok"/>
+        </w:rPr>
+        <w:t xml:space="preserve">function</w:t>
+      </w:r>
+      <w:r>
+        <w:rPr>
+          <w:rStyle w:val="NormalTok"/>
+        </w:rPr>
+        <w:t xml:space="preserve">(modelo){</w:t>
+      </w:r>
+      <w:r>
+        <w:br/>
+      </w:r>
+      <w:r>
+        <w:rPr>
+          <w:rStyle w:val="NormalTok"/>
+        </w:rPr>
+        <w:t xml:space="preserve">dwneg=</w:t>
+      </w:r>
+      <w:r>
+        <w:rPr>
+          <w:rStyle w:val="KeywordTok"/>
+        </w:rPr>
+        <w:t xml:space="preserve">durbinWatsonTest</w:t>
+      </w:r>
+      <w:r>
+        <w:rPr>
+          <w:rStyle w:val="NormalTok"/>
+        </w:rPr>
+        <w:t xml:space="preserve">(modelo,</w:t>
+      </w:r>
+      <w:r>
+        <w:rPr>
+          <w:rStyle w:val="DataTypeTok"/>
+        </w:rPr>
+        <w:t xml:space="preserve">max.lag=</w:t>
+      </w:r>
+      <w:r>
+        <w:rPr>
+          <w:rStyle w:val="DecValTok"/>
+        </w:rPr>
+        <w:t xml:space="preserve">1</w:t>
+      </w:r>
+      <w:r>
+        <w:rPr>
+          <w:rStyle w:val="NormalTok"/>
+        </w:rPr>
+        <w:t xml:space="preserve">,</w:t>
+      </w:r>
+      <w:r>
+        <w:rPr>
+          <w:rStyle w:val="DataTypeTok"/>
+        </w:rPr>
+        <w:t xml:space="preserve">method=</w:t>
+      </w:r>
+      <w:r>
+        <w:rPr>
+          <w:rStyle w:val="StringTok"/>
+        </w:rPr>
+        <w:t xml:space="preserve">"normal"</w:t>
+      </w:r>
+      <w:r>
+        <w:rPr>
+          <w:rStyle w:val="NormalTok"/>
+        </w:rPr>
+        <w:t xml:space="preserve">,</w:t>
+      </w:r>
+      <w:r>
+        <w:rPr>
+          <w:rStyle w:val="DataTypeTok"/>
+        </w:rPr>
+        <w:t xml:space="preserve">alternative=</w:t>
+      </w:r>
+      <w:r>
+        <w:rPr>
+          <w:rStyle w:val="StringTok"/>
+        </w:rPr>
+        <w:t xml:space="preserve">"negative"</w:t>
+      </w:r>
+      <w:r>
+        <w:rPr>
+          <w:rStyle w:val="NormalTok"/>
+        </w:rPr>
+        <w:t xml:space="preserve">)</w:t>
+      </w:r>
+      <w:r>
+        <w:br/>
+      </w:r>
+      <w:r>
+        <w:rPr>
+          <w:rStyle w:val="NormalTok"/>
+        </w:rPr>
+        <w:t xml:space="preserve">dwpos=</w:t>
+      </w:r>
+      <w:r>
+        <w:rPr>
+          <w:rStyle w:val="KeywordTok"/>
+        </w:rPr>
+        <w:t xml:space="preserve">durbinWatsonTest</w:t>
+      </w:r>
+      <w:r>
+        <w:rPr>
+          <w:rStyle w:val="NormalTok"/>
+        </w:rPr>
+        <w:t xml:space="preserve">(modelo,</w:t>
+      </w:r>
+      <w:r>
+        <w:rPr>
+          <w:rStyle w:val="DataTypeTok"/>
+        </w:rPr>
+        <w:t xml:space="preserve">max.lag=</w:t>
+      </w:r>
+      <w:r>
+        <w:rPr>
+          <w:rStyle w:val="DecValTok"/>
+        </w:rPr>
+        <w:t xml:space="preserve">1</w:t>
+      </w:r>
+      <w:r>
+        <w:rPr>
+          <w:rStyle w:val="NormalTok"/>
+        </w:rPr>
+        <w:t xml:space="preserve">,</w:t>
+      </w:r>
+      <w:r>
+        <w:rPr>
+          <w:rStyle w:val="DataTypeTok"/>
+        </w:rPr>
+        <w:t xml:space="preserve">method=</w:t>
+      </w:r>
+      <w:r>
+        <w:rPr>
+          <w:rStyle w:val="StringTok"/>
+        </w:rPr>
+        <w:t xml:space="preserve">"normal"</w:t>
+      </w:r>
+      <w:r>
+        <w:rPr>
+          <w:rStyle w:val="NormalTok"/>
+        </w:rPr>
+        <w:t xml:space="preserve">,</w:t>
+      </w:r>
+      <w:r>
+        <w:rPr>
+          <w:rStyle w:val="DataTypeTok"/>
+        </w:rPr>
+        <w:t xml:space="preserve">alternative=</w:t>
+      </w:r>
+      <w:r>
+        <w:rPr>
+          <w:rStyle w:val="StringTok"/>
+        </w:rPr>
+        <w:t xml:space="preserve">"positive"</w:t>
+      </w:r>
+      <w:r>
+        <w:rPr>
+          <w:rStyle w:val="NormalTok"/>
+        </w:rPr>
+        <w:t xml:space="preserve">)</w:t>
+      </w:r>
+      <w:r>
+        <w:br/>
+      </w:r>
+      <w:r>
+        <w:br/>
+      </w:r>
+      <w:r>
+        <w:rPr>
+          <w:rStyle w:val="NormalTok"/>
+        </w:rPr>
+        <w:t xml:space="preserve">res=</w:t>
+      </w:r>
+      <w:r>
+        <w:rPr>
+          <w:rStyle w:val="KeywordTok"/>
+        </w:rPr>
+        <w:t xml:space="preserve">data.frame</w:t>
+      </w:r>
+      <w:r>
+        <w:rPr>
+          <w:rStyle w:val="NormalTok"/>
+        </w:rPr>
+        <w:t xml:space="preserve">(</w:t>
+      </w:r>
+      <w:r>
+        <w:rPr>
+          <w:rStyle w:val="DecValTok"/>
+        </w:rPr>
+        <w:t xml:space="preserve">1</w:t>
+      </w:r>
+      <w:r>
+        <w:rPr>
+          <w:rStyle w:val="NormalTok"/>
+        </w:rPr>
+        <w:t xml:space="preserve">,dwneg</w:t>
+      </w:r>
+      <w:r>
+        <w:rPr>
+          <w:rStyle w:val="OperatorTok"/>
+        </w:rPr>
+        <w:t xml:space="preserve">$</w:t>
+      </w:r>
+      <w:r>
+        <w:rPr>
+          <w:rStyle w:val="NormalTok"/>
+        </w:rPr>
+        <w:t xml:space="preserve">r,dwneg</w:t>
+      </w:r>
+      <w:r>
+        <w:rPr>
+          <w:rStyle w:val="OperatorTok"/>
+        </w:rPr>
+        <w:t xml:space="preserve">$</w:t>
+      </w:r>
+      <w:r>
+        <w:rPr>
+          <w:rStyle w:val="NormalTok"/>
+        </w:rPr>
+        <w:t xml:space="preserve">dw,dwpos</w:t>
+      </w:r>
+      <w:r>
+        <w:rPr>
+          <w:rStyle w:val="OperatorTok"/>
+        </w:rPr>
+        <w:t xml:space="preserve">$</w:t>
+      </w:r>
+      <w:r>
+        <w:rPr>
+          <w:rStyle w:val="NormalTok"/>
+        </w:rPr>
+        <w:t xml:space="preserve">p,dwneg</w:t>
+      </w:r>
+      <w:r>
+        <w:rPr>
+          <w:rStyle w:val="OperatorTok"/>
+        </w:rPr>
+        <w:t xml:space="preserve">$</w:t>
+      </w:r>
+      <w:r>
+        <w:rPr>
+          <w:rStyle w:val="NormalTok"/>
+        </w:rPr>
+        <w:t xml:space="preserve">p)</w:t>
+      </w:r>
+      <w:r>
+        <w:br/>
+      </w:r>
+      <w:r>
+        <w:rPr>
+          <w:rStyle w:val="KeywordTok"/>
+        </w:rPr>
+        <w:t xml:space="preserve">names</w:t>
+      </w:r>
+      <w:r>
+        <w:rPr>
+          <w:rStyle w:val="NormalTok"/>
+        </w:rPr>
+        <w:t xml:space="preserve">(res)=</w:t>
+      </w:r>
+      <w:r>
+        <w:rPr>
+          <w:rStyle w:val="KeywordTok"/>
+        </w:rPr>
+        <w:t xml:space="preserve">c</w:t>
+      </w:r>
+      <w:r>
+        <w:rPr>
+          <w:rStyle w:val="NormalTok"/>
+        </w:rPr>
+        <w:t xml:space="preserve">(</w:t>
+      </w:r>
+      <w:r>
+        <w:rPr>
+          <w:rStyle w:val="StringTok"/>
+        </w:rPr>
+        <w:t xml:space="preserve">"lag"</w:t>
+      </w:r>
+      <w:r>
+        <w:rPr>
+          <w:rStyle w:val="NormalTok"/>
+        </w:rPr>
+        <w:t xml:space="preserve">,</w:t>
+      </w:r>
+      <w:r>
+        <w:rPr>
+          <w:rStyle w:val="StringTok"/>
+        </w:rPr>
+        <w:t xml:space="preserve">"rho estimado"</w:t>
+      </w:r>
+      <w:r>
+        <w:rPr>
+          <w:rStyle w:val="NormalTok"/>
+        </w:rPr>
+        <w:t xml:space="preserve">,</w:t>
+      </w:r>
+      <w:r>
+        <w:rPr>
+          <w:rStyle w:val="StringTok"/>
+        </w:rPr>
+        <w:t xml:space="preserve">"Estadístico D-W"</w:t>
+      </w:r>
+      <w:r>
+        <w:rPr>
+          <w:rStyle w:val="NormalTok"/>
+        </w:rPr>
+        <w:t xml:space="preserve">,</w:t>
+      </w:r>
+      <w:r>
+        <w:br/>
+      </w:r>
+      <w:r>
+        <w:rPr>
+          <w:rStyle w:val="StringTok"/>
+        </w:rPr>
+        <w:t xml:space="preserve">"VP rho&gt;0"</w:t>
+      </w:r>
+      <w:r>
+        <w:rPr>
+          <w:rStyle w:val="NormalTok"/>
+        </w:rPr>
+        <w:t xml:space="preserve">,</w:t>
+      </w:r>
+      <w:r>
+        <w:rPr>
+          <w:rStyle w:val="StringTok"/>
+        </w:rPr>
+        <w:t xml:space="preserve">"VP rho&lt;0"</w:t>
+      </w:r>
+      <w:r>
+        <w:rPr>
+          <w:rStyle w:val="NormalTok"/>
+        </w:rPr>
+        <w:t xml:space="preserve">)</w:t>
+      </w:r>
+      <w:r>
+        <w:br/>
+      </w:r>
+      <w:r>
+        <w:rPr>
+          <w:rStyle w:val="NormalTok"/>
+        </w:rPr>
+        <w:t xml:space="preserve">res</w:t>
+      </w:r>
+      <w:r>
+        <w:br/>
+      </w:r>
+      <w:r>
+        <w:rPr>
+          <w:rStyle w:val="NormalTok"/>
+        </w:rPr>
+        <w:t xml:space="preserve">}</w:t>
+      </w:r>
+      <w:r>
+        <w:br/>
+      </w:r>
+      <w:r>
+        <w:br/>
+      </w:r>
+      <w:r>
+        <w:rPr>
+          <w:rStyle w:val="KeywordTok"/>
+        </w:rPr>
+        <w:t xml:space="preserve">pruebaDW1</w:t>
+      </w:r>
+      <w:r>
+        <w:rPr>
+          <w:rStyle w:val="NormalTok"/>
+        </w:rPr>
+        <w:t xml:space="preserve">(mod1)</w:t>
+      </w:r>
+    </w:p>
+    <w:p>
+      <w:pPr>
+        <w:pStyle w:val="SourceCode"/>
+      </w:pPr>
+      <w:r>
+        <w:rPr>
+          <w:rStyle w:val="VerbatimChar"/>
+        </w:rPr>
+        <w:t xml:space="preserve">##   lag rho estimado Estadístico D-W VP rho&gt;0 VP rho&lt;0</w:t>
+      </w:r>
+      <w:r>
+        <w:br/>
+      </w:r>
+      <w:r>
+        <w:rPr>
+          <w:rStyle w:val="VerbatimChar"/>
+        </w:rPr>
+        <w:t xml:space="preserve">## 1   1    0.4099877        1.169368        0        1</w:t>
+      </w:r>
+    </w:p>
+    <w:p>
+      <w:pPr>
+        <w:pStyle w:val="Compact"/>
+        <w:numPr>
+          <w:numId w:val="1015"/>
+          <w:ilvl w:val="0"/>
+        </w:numPr>
+      </w:pPr>
+      <w:r>
+        <w:t xml:space="preserve">gráficas de la ACF y PACF con bandas de Bartlett.</w:t>
+      </w:r>
+    </w:p>
+    <w:p>
+      <w:pPr>
+        <w:pStyle w:val="SourceCode"/>
+      </w:pPr>
+      <w:r>
+        <w:rPr>
+          <w:rStyle w:val="KeywordTok"/>
+        </w:rPr>
+        <w:t xml:space="preserve">acf</w:t>
+      </w:r>
+      <w:r>
+        <w:rPr>
+          <w:rStyle w:val="NormalTok"/>
+        </w:rPr>
+        <w:t xml:space="preserve">(residuales,</w:t>
+      </w:r>
+      <w:r>
+        <w:rPr>
+          <w:rStyle w:val="DataTypeTok"/>
+        </w:rPr>
+        <w:t xml:space="preserve">lag.max=</w:t>
+      </w:r>
+      <w:r>
+        <w:rPr>
+          <w:rStyle w:val="DecValTok"/>
+        </w:rPr>
+        <w:t xml:space="preserve">36</w:t>
+      </w:r>
+      <w:r>
+        <w:rPr>
+          <w:rStyle w:val="NormalTok"/>
+        </w:rPr>
+        <w:t xml:space="preserve">,</w:t>
+      </w:r>
+      <w:r>
+        <w:rPr>
+          <w:rStyle w:val="DataTypeTok"/>
+        </w:rPr>
+        <w:t xml:space="preserve">ci.type=</w:t>
+      </w:r>
+      <w:r>
+        <w:rPr>
+          <w:rStyle w:val="StringTok"/>
+        </w:rPr>
+        <w:t xml:space="preserve">"ma"</w:t>
+      </w:r>
+      <w:r>
+        <w:rPr>
+          <w:rStyle w:val="NormalTok"/>
+        </w:rPr>
+        <w:t xml:space="preserve">,</w:t>
+      </w:r>
+      <w:r>
+        <w:rPr>
+          <w:rStyle w:val="DataTypeTok"/>
+        </w:rPr>
+        <w:t xml:space="preserve">col=</w:t>
+      </w:r>
+      <w:r>
+        <w:rPr>
+          <w:rStyle w:val="DecValTok"/>
+        </w:rPr>
+        <w:t xml:space="preserve">4</w:t>
+      </w:r>
+      <w:r>
+        <w:rPr>
+          <w:rStyle w:val="NormalTok"/>
+        </w:rPr>
+        <w:t xml:space="preserve">,</w:t>
+      </w:r>
+      <w:r>
+        <w:rPr>
+          <w:rStyle w:val="DataTypeTok"/>
+        </w:rPr>
+        <w:t xml:space="preserve">ci.col=</w:t>
+      </w:r>
+      <w:r>
+        <w:rPr>
+          <w:rStyle w:val="DecValTok"/>
+        </w:rPr>
+        <w:t xml:space="preserve">2</w:t>
+      </w:r>
+      <w:r>
+        <w:rPr>
+          <w:rStyle w:val="NormalTok"/>
+        </w:rPr>
+        <w:t xml:space="preserve">)</w:t>
+      </w:r>
+    </w:p>
+    <w:p>
+      <w:pPr>
+        <w:pStyle w:val="FirstParagraph"/>
+      </w:pPr>
+      <w:r>
+        <w:drawing>
+          <wp:inline>
+            <wp:extent cx="4620126" cy="3696101"/>
+            <wp:effectExtent b="0" l="0" r="0" t="0"/>
+            <wp:docPr descr="" title="" id="1" name="Picture"/>
+            <a:graphic>
+              <a:graphicData uri="http://schemas.openxmlformats.org/drawingml/2006/picture">
+                <pic:pic>
+                  <pic:nvPicPr>
+                    <pic:cNvPr descr="Trabajo-2_files/figure-docx/unnamed-chunk-16-1.png" id="0" name="Picture"/>
                     <pic:cNvPicPr>
                       <a:picLocks noChangeArrowheads="1" noChangeAspect="1"/>
                     </pic:cNvPicPr>
@@ -4477,1172 +5577,31 @@
     </w:p>
     <w:p>
       <w:pPr>
-        <w:pStyle w:val="BodyText"/>
-      </w:pPr>
-      <w:r>
-        <w:t xml:space="preserve">Realice las Pruebas de incorrelación con:</w:t>
-      </w:r>
-    </w:p>
-    <w:p>
-      <w:pPr>
-        <w:pStyle w:val="Compact"/>
-        <w:numPr>
-          <w:numId w:val="1013"/>
-          <w:ilvl w:val="0"/>
-        </w:numPr>
-      </w:pPr>
-      <w:r>
-        <w:t xml:space="preserve">Ljung-Box</w:t>
-      </w:r>
-    </w:p>
-    <w:p>
-      <w:pPr>
         <w:pStyle w:val="SourceCode"/>
       </w:pPr>
       <w:r>
         <w:rPr>
-          <w:rStyle w:val="CommentTok"/>
-        </w:rPr>
-        <w:t xml:space="preserve">#DEFINIENDO FUNCION USUARIO PARA TESTES BOX-PIERCE Y LJUNG-BOX</w:t>
-      </w:r>
-      <w:r>
-        <w:br/>
-      </w:r>
-      <w:r>
-        <w:rPr>
-          <w:rStyle w:val="NormalTok"/>
-        </w:rPr>
-        <w:t xml:space="preserve">BP.LB.test=</w:t>
-      </w:r>
-      <w:r>
-        <w:rPr>
-          <w:rStyle w:val="ControlFlowTok"/>
-        </w:rPr>
-        <w:t xml:space="preserve">function</w:t>
-      </w:r>
-      <w:r>
-        <w:rPr>
-          <w:rStyle w:val="NormalTok"/>
-        </w:rPr>
-        <w:t xml:space="preserve">(serie,maxlag,</w:t>
+          <w:rStyle w:val="KeywordTok"/>
+        </w:rPr>
+        <w:t xml:space="preserve">pacf</w:t>
+      </w:r>
+      <w:r>
+        <w:rPr>
+          <w:rStyle w:val="NormalTok"/>
+        </w:rPr>
+        <w:t xml:space="preserve">(residuales,</w:t>
       </w:r>
       <w:r>
         <w:rPr>
           <w:rStyle w:val="DataTypeTok"/>
         </w:rPr>
-        <w:t xml:space="preserve">type=</w:t>
-      </w:r>
-      <w:r>
-        <w:rPr>
-          <w:rStyle w:val="StringTok"/>
-        </w:rPr>
-        <w:t xml:space="preserve">"Box"</w:t>
-      </w:r>
-      <w:r>
-        <w:rPr>
-          <w:rStyle w:val="NormalTok"/>
-        </w:rPr>
-        <w:t xml:space="preserve">){</w:t>
-      </w:r>
-      <w:r>
-        <w:br/>
-      </w:r>
-      <w:r>
-        <w:rPr>
-          <w:rStyle w:val="NormalTok"/>
-        </w:rPr>
-        <w:t xml:space="preserve">aux=</w:t>
-      </w:r>
-      <w:r>
-        <w:rPr>
-          <w:rStyle w:val="KeywordTok"/>
-        </w:rPr>
-        <w:t xml:space="preserve">floor</w:t>
-      </w:r>
-      <w:r>
-        <w:rPr>
-          <w:rStyle w:val="NormalTok"/>
-        </w:rPr>
-        <w:t xml:space="preserve">(maxlag</w:t>
-      </w:r>
-      <w:r>
-        <w:rPr>
-          <w:rStyle w:val="OperatorTok"/>
-        </w:rPr>
-        <w:t xml:space="preserve">/</w:t>
-      </w:r>
-      <w:r>
-        <w:rPr>
-          <w:rStyle w:val="DecValTok"/>
-        </w:rPr>
-        <w:t xml:space="preserve">6</w:t>
-      </w:r>
-      <w:r>
-        <w:rPr>
-          <w:rStyle w:val="NormalTok"/>
-        </w:rPr>
-        <w:t xml:space="preserve">); X.squared=</w:t>
-      </w:r>
-      <w:r>
-        <w:rPr>
-          <w:rStyle w:val="KeywordTok"/>
-        </w:rPr>
-        <w:t xml:space="preserve">c</w:t>
-      </w:r>
-      <w:r>
-        <w:rPr>
-          <w:rStyle w:val="NormalTok"/>
-        </w:rPr>
-        <w:t xml:space="preserve">(</w:t>
-      </w:r>
-      <w:r>
-        <w:rPr>
-          <w:rStyle w:val="KeywordTok"/>
-        </w:rPr>
-        <w:t xml:space="preserve">rep</w:t>
-      </w:r>
-      <w:r>
-        <w:rPr>
-          <w:rStyle w:val="NormalTok"/>
-        </w:rPr>
-        <w:t xml:space="preserve">(</w:t>
-      </w:r>
-      <w:r>
-        <w:rPr>
-          <w:rStyle w:val="OtherTok"/>
-        </w:rPr>
-        <w:t xml:space="preserve">NA</w:t>
-      </w:r>
-      <w:r>
-        <w:rPr>
-          <w:rStyle w:val="NormalTok"/>
-        </w:rPr>
-        <w:t xml:space="preserve">,aux))</w:t>
-      </w:r>
-      <w:r>
-        <w:br/>
-      </w:r>
-      <w:r>
-        <w:rPr>
-          <w:rStyle w:val="NormalTok"/>
-        </w:rPr>
-        <w:t xml:space="preserve">df=</w:t>
-      </w:r>
-      <w:r>
-        <w:rPr>
-          <w:rStyle w:val="KeywordTok"/>
-        </w:rPr>
-        <w:t xml:space="preserve">c</w:t>
-      </w:r>
-      <w:r>
-        <w:rPr>
-          <w:rStyle w:val="NormalTok"/>
-        </w:rPr>
-        <w:t xml:space="preserve">(</w:t>
-      </w:r>
-      <w:r>
-        <w:rPr>
-          <w:rStyle w:val="KeywordTok"/>
-        </w:rPr>
-        <w:t xml:space="preserve">rep</w:t>
-      </w:r>
-      <w:r>
-        <w:rPr>
-          <w:rStyle w:val="NormalTok"/>
-        </w:rPr>
-        <w:t xml:space="preserve">(</w:t>
-      </w:r>
-      <w:r>
-        <w:rPr>
-          <w:rStyle w:val="OtherTok"/>
-        </w:rPr>
-        <w:t xml:space="preserve">NA</w:t>
-      </w:r>
-      <w:r>
-        <w:rPr>
-          <w:rStyle w:val="NormalTok"/>
-        </w:rPr>
-        <w:t xml:space="preserve">,aux)); p.value=</w:t>
-      </w:r>
-      <w:r>
-        <w:rPr>
-          <w:rStyle w:val="KeywordTok"/>
-        </w:rPr>
-        <w:t xml:space="preserve">c</w:t>
-      </w:r>
-      <w:r>
-        <w:rPr>
-          <w:rStyle w:val="NormalTok"/>
-        </w:rPr>
-        <w:t xml:space="preserve">(</w:t>
-      </w:r>
-      <w:r>
-        <w:rPr>
-          <w:rStyle w:val="KeywordTok"/>
-        </w:rPr>
-        <w:t xml:space="preserve">rep</w:t>
-      </w:r>
-      <w:r>
-        <w:rPr>
-          <w:rStyle w:val="NormalTok"/>
-        </w:rPr>
-        <w:t xml:space="preserve">(</w:t>
-      </w:r>
-      <w:r>
-        <w:rPr>
-          <w:rStyle w:val="OtherTok"/>
-        </w:rPr>
-        <w:t xml:space="preserve">NA</w:t>
-      </w:r>
-      <w:r>
-        <w:rPr>
-          <w:rStyle w:val="NormalTok"/>
-        </w:rPr>
-        <w:t xml:space="preserve">,aux))</w:t>
-      </w:r>
-      <w:r>
-        <w:br/>
-      </w:r>
-      <w:r>
-        <w:rPr>
-          <w:rStyle w:val="ControlFlowTok"/>
-        </w:rPr>
-        <w:t xml:space="preserve">for</w:t>
-      </w:r>
-      <w:r>
-        <w:rPr>
-          <w:rStyle w:val="NormalTok"/>
-        </w:rPr>
-        <w:t xml:space="preserve">(i </w:t>
-      </w:r>
-      <w:r>
-        <w:rPr>
-          <w:rStyle w:val="ControlFlowTok"/>
-        </w:rPr>
-        <w:t xml:space="preserve">in</w:t>
-      </w:r>
-      <w:r>
-        <w:rPr>
-          <w:rStyle w:val="NormalTok"/>
-        </w:rPr>
-        <w:t xml:space="preserve"> </w:t>
-      </w:r>
-      <w:r>
-        <w:rPr>
-          <w:rStyle w:val="DecValTok"/>
-        </w:rPr>
-        <w:t xml:space="preserve">1</w:t>
-      </w:r>
-      <w:r>
-        <w:rPr>
-          <w:rStyle w:val="OperatorTok"/>
-        </w:rPr>
-        <w:t xml:space="preserve">:</w:t>
-      </w:r>
-      <w:r>
-        <w:rPr>
-          <w:rStyle w:val="NormalTok"/>
-        </w:rPr>
-        <w:t xml:space="preserve">aux){</w:t>
-      </w:r>
-      <w:r>
-        <w:br/>
-      </w:r>
-      <w:r>
-        <w:rPr>
-          <w:rStyle w:val="NormalTok"/>
-        </w:rPr>
-        <w:t xml:space="preserve">test=</w:t>
-      </w:r>
-      <w:r>
-        <w:rPr>
-          <w:rStyle w:val="KeywordTok"/>
-        </w:rPr>
-        <w:t xml:space="preserve">Box.test</w:t>
-      </w:r>
-      <w:r>
-        <w:rPr>
-          <w:rStyle w:val="NormalTok"/>
-        </w:rPr>
-        <w:t xml:space="preserve">(serie,</w:t>
-      </w:r>
-      <w:r>
-        <w:rPr>
-          <w:rStyle w:val="DataTypeTok"/>
-        </w:rPr>
-        <w:t xml:space="preserve">lag=</w:t>
-      </w:r>
-      <w:r>
-        <w:rPr>
-          <w:rStyle w:val="NormalTok"/>
-        </w:rPr>
-        <w:t xml:space="preserve">(</w:t>
-      </w:r>
-      <w:r>
-        <w:rPr>
-          <w:rStyle w:val="DecValTok"/>
-        </w:rPr>
-        <w:t xml:space="preserve">6</w:t>
-      </w:r>
-      <w:r>
-        <w:rPr>
-          <w:rStyle w:val="OperatorTok"/>
-        </w:rPr>
-        <w:t xml:space="preserve">*</w:t>
-      </w:r>
-      <w:r>
-        <w:rPr>
-          <w:rStyle w:val="NormalTok"/>
-        </w:rPr>
-        <w:t xml:space="preserve">i),</w:t>
-      </w:r>
-      <w:r>
-        <w:rPr>
-          <w:rStyle w:val="DataTypeTok"/>
-        </w:rPr>
-        <w:t xml:space="preserve">type=</w:t>
-      </w:r>
-      <w:r>
-        <w:rPr>
-          <w:rStyle w:val="NormalTok"/>
-        </w:rPr>
-        <w:t xml:space="preserve">type)</w:t>
-      </w:r>
-      <w:r>
-        <w:br/>
-      </w:r>
-      <w:r>
-        <w:rPr>
-          <w:rStyle w:val="NormalTok"/>
-        </w:rPr>
-        <w:t xml:space="preserve">X.squared[i]=test[[</w:t>
-      </w:r>
-      <w:r>
-        <w:rPr>
-          <w:rStyle w:val="DecValTok"/>
-        </w:rPr>
-        <w:t xml:space="preserve">1</w:t>
-      </w:r>
-      <w:r>
-        <w:rPr>
-          <w:rStyle w:val="NormalTok"/>
-        </w:rPr>
-        <w:t xml:space="preserve">]]; df[i]=test[[</w:t>
-      </w:r>
-      <w:r>
-        <w:rPr>
-          <w:rStyle w:val="DecValTok"/>
-        </w:rPr>
-        <w:t xml:space="preserve">2</w:t>
-      </w:r>
-      <w:r>
-        <w:rPr>
-          <w:rStyle w:val="NormalTok"/>
-        </w:rPr>
-        <w:t xml:space="preserve">]]</w:t>
-      </w:r>
-      <w:r>
-        <w:br/>
-      </w:r>
-      <w:r>
-        <w:rPr>
-          <w:rStyle w:val="NormalTok"/>
-        </w:rPr>
-        <w:t xml:space="preserve">p.value[i]=test[[</w:t>
-      </w:r>
-      <w:r>
-        <w:rPr>
-          <w:rStyle w:val="DecValTok"/>
-        </w:rPr>
-        <w:t xml:space="preserve">3</w:t>
-      </w:r>
-      <w:r>
-        <w:rPr>
-          <w:rStyle w:val="NormalTok"/>
-        </w:rPr>
-        <w:t xml:space="preserve">]]</w:t>
-      </w:r>
-      <w:r>
-        <w:br/>
-      </w:r>
-      <w:r>
-        <w:rPr>
-          <w:rStyle w:val="NormalTok"/>
-        </w:rPr>
-        <w:t xml:space="preserve">}</w:t>
-      </w:r>
-      <w:r>
-        <w:br/>
-      </w:r>
-      <w:r>
-        <w:rPr>
-          <w:rStyle w:val="NormalTok"/>
-        </w:rPr>
-        <w:t xml:space="preserve">lag=</w:t>
-      </w:r>
-      <w:r>
-        <w:rPr>
-          <w:rStyle w:val="DecValTok"/>
-        </w:rPr>
-        <w:t xml:space="preserve">6</w:t>
-      </w:r>
-      <w:r>
-        <w:rPr>
-          <w:rStyle w:val="OperatorTok"/>
-        </w:rPr>
-        <w:t xml:space="preserve">*</w:t>
-      </w:r>
-      <w:r>
-        <w:rPr>
-          <w:rStyle w:val="KeywordTok"/>
-        </w:rPr>
-        <w:t xml:space="preserve">c</w:t>
-      </w:r>
-      <w:r>
-        <w:rPr>
-          <w:rStyle w:val="NormalTok"/>
-        </w:rPr>
-        <w:t xml:space="preserve">(</w:t>
-      </w:r>
-      <w:r>
-        <w:rPr>
-          <w:rStyle w:val="DecValTok"/>
-        </w:rPr>
-        <w:t xml:space="preserve">1</w:t>
-      </w:r>
-      <w:r>
-        <w:rPr>
-          <w:rStyle w:val="OperatorTok"/>
-        </w:rPr>
-        <w:t xml:space="preserve">:</w:t>
-      </w:r>
-      <w:r>
-        <w:rPr>
-          <w:rStyle w:val="NormalTok"/>
-        </w:rPr>
-        <w:t xml:space="preserve">aux)</w:t>
-      </w:r>
-      <w:r>
-        <w:br/>
-      </w:r>
-      <w:r>
-        <w:rPr>
-          <w:rStyle w:val="NormalTok"/>
-        </w:rPr>
-        <w:t xml:space="preserve">teste=</w:t>
-      </w:r>
-      <w:r>
-        <w:rPr>
-          <w:rStyle w:val="KeywordTok"/>
-        </w:rPr>
-        <w:t xml:space="preserve">as.data.frame</w:t>
-      </w:r>
-      <w:r>
-        <w:rPr>
-          <w:rStyle w:val="NormalTok"/>
-        </w:rPr>
-        <w:t xml:space="preserve">(</w:t>
-      </w:r>
-      <w:r>
-        <w:rPr>
-          <w:rStyle w:val="KeywordTok"/>
-        </w:rPr>
-        <w:t xml:space="preserve">cbind</w:t>
-      </w:r>
-      <w:r>
-        <w:rPr>
-          <w:rStyle w:val="NormalTok"/>
-        </w:rPr>
-        <w:t xml:space="preserve">(X.squared,df,p.value))</w:t>
-      </w:r>
-      <w:r>
-        <w:br/>
-      </w:r>
-      <w:r>
-        <w:rPr>
-          <w:rStyle w:val="KeywordTok"/>
-        </w:rPr>
-        <w:t xml:space="preserve">rownames</w:t>
-      </w:r>
-      <w:r>
-        <w:rPr>
-          <w:rStyle w:val="NormalTok"/>
-        </w:rPr>
-        <w:t xml:space="preserve">(teste)=lag; teste</w:t>
-      </w:r>
-      <w:r>
-        <w:br/>
-      </w:r>
-      <w:r>
-        <w:rPr>
-          <w:rStyle w:val="NormalTok"/>
-        </w:rPr>
-        <w:t xml:space="preserve">}</w:t>
-      </w:r>
-      <w:r>
-        <w:br/>
-      </w:r>
-      <w:r>
-        <w:br/>
-      </w:r>
-      <w:r>
-        <w:rPr>
-          <w:rStyle w:val="KeywordTok"/>
-        </w:rPr>
-        <w:t xml:space="preserve">BP.LB.test</w:t>
-      </w:r>
-      <w:r>
-        <w:rPr>
-          <w:rStyle w:val="NormalTok"/>
-        </w:rPr>
-        <w:t xml:space="preserve">(</w:t>
-      </w:r>
-      <w:r>
-        <w:rPr>
-          <w:rStyle w:val="KeywordTok"/>
-        </w:rPr>
-        <w:t xml:space="preserve">residuals</w:t>
-      </w:r>
-      <w:r>
-        <w:rPr>
-          <w:rStyle w:val="NormalTok"/>
-        </w:rPr>
-        <w:t xml:space="preserve">(mod1),</w:t>
-      </w:r>
-      <w:r>
-        <w:rPr>
-          <w:rStyle w:val="DataTypeTok"/>
-        </w:rPr>
-        <w:t xml:space="preserve">maxlag=</w:t>
+        <w:t xml:space="preserve">lag.max=</w:t>
       </w:r>
       <w:r>
         <w:rPr>
           <w:rStyle w:val="DecValTok"/>
         </w:rPr>
         <w:t xml:space="preserve">36</w:t>
-      </w:r>
-      <w:r>
-        <w:rPr>
-          <w:rStyle w:val="NormalTok"/>
-        </w:rPr>
-        <w:t xml:space="preserve">,</w:t>
-      </w:r>
-      <w:r>
-        <w:rPr>
-          <w:rStyle w:val="DataTypeTok"/>
-        </w:rPr>
-        <w:t xml:space="preserve">type=</w:t>
-      </w:r>
-      <w:r>
-        <w:rPr>
-          <w:rStyle w:val="StringTok"/>
-        </w:rPr>
-        <w:t xml:space="preserve">"Ljung"</w:t>
-      </w:r>
-      <w:r>
-        <w:rPr>
-          <w:rStyle w:val="NormalTok"/>
-        </w:rPr>
-        <w:t xml:space="preserve">)</w:t>
-      </w:r>
-    </w:p>
-    <w:p>
-      <w:pPr>
-        <w:pStyle w:val="SourceCode"/>
-      </w:pPr>
-      <w:r>
-        <w:rPr>
-          <w:rStyle w:val="VerbatimChar"/>
-        </w:rPr>
-        <w:t xml:space="preserve">##    X.squared df p.value</w:t>
-      </w:r>
-      <w:r>
-        <w:br/>
-      </w:r>
-      <w:r>
-        <w:rPr>
-          <w:rStyle w:val="VerbatimChar"/>
-        </w:rPr>
-        <w:t xml:space="preserve">## 6   161.9070  6       0</w:t>
-      </w:r>
-      <w:r>
-        <w:br/>
-      </w:r>
-      <w:r>
-        <w:rPr>
-          <w:rStyle w:val="VerbatimChar"/>
-        </w:rPr>
-        <w:t xml:space="preserve">## 12  196.2375 12       0</w:t>
-      </w:r>
-      <w:r>
-        <w:br/>
-      </w:r>
-      <w:r>
-        <w:rPr>
-          <w:rStyle w:val="VerbatimChar"/>
-        </w:rPr>
-        <w:t xml:space="preserve">## 18  216.3132 18       0</w:t>
-      </w:r>
-      <w:r>
-        <w:br/>
-      </w:r>
-      <w:r>
-        <w:rPr>
-          <w:rStyle w:val="VerbatimChar"/>
-        </w:rPr>
-        <w:t xml:space="preserve">## 24  259.1398 24       0</w:t>
-      </w:r>
-      <w:r>
-        <w:br/>
-      </w:r>
-      <w:r>
-        <w:rPr>
-          <w:rStyle w:val="VerbatimChar"/>
-        </w:rPr>
-        <w:t xml:space="preserve">## 30  315.9719 30       0</w:t>
-      </w:r>
-      <w:r>
-        <w:br/>
-      </w:r>
-      <w:r>
-        <w:rPr>
-          <w:rStyle w:val="VerbatimChar"/>
-        </w:rPr>
-        <w:t xml:space="preserve">## 36  385.4793 36       0</w:t>
-      </w:r>
-    </w:p>
-    <w:p>
-      <w:pPr>
-        <w:pStyle w:val="Compact"/>
-        <w:numPr>
-          <w:numId w:val="1014"/>
-          <w:ilvl w:val="0"/>
-        </w:numPr>
-      </w:pPr>
-      <w:r>
-        <w:t xml:space="preserve">Durbin-Watson</w:t>
-      </w:r>
-    </w:p>
-    <w:p>
-      <w:pPr>
-        <w:pStyle w:val="SourceCode"/>
-      </w:pPr>
-      <w:r>
-        <w:rPr>
-          <w:rStyle w:val="KeywordTok"/>
-        </w:rPr>
-        <w:t xml:space="preserve">require</w:t>
-      </w:r>
-      <w:r>
-        <w:rPr>
-          <w:rStyle w:val="NormalTok"/>
-        </w:rPr>
-        <w:t xml:space="preserve">(car)</w:t>
-      </w:r>
-    </w:p>
-    <w:p>
-      <w:pPr>
-        <w:pStyle w:val="SourceCode"/>
-      </w:pPr>
-      <w:r>
-        <w:rPr>
-          <w:rStyle w:val="VerbatimChar"/>
-        </w:rPr>
-        <w:t xml:space="preserve">## Loading required package: car</w:t>
-      </w:r>
-    </w:p>
-    <w:p>
-      <w:pPr>
-        <w:pStyle w:val="SourceCode"/>
-      </w:pPr>
-      <w:r>
-        <w:rPr>
-          <w:rStyle w:val="VerbatimChar"/>
-        </w:rPr>
-        <w:t xml:space="preserve">## Loading required package: carData</w:t>
-      </w:r>
-    </w:p>
-    <w:p>
-      <w:pPr>
-        <w:pStyle w:val="SourceCode"/>
-      </w:pPr>
-      <w:r>
-        <w:rPr>
-          <w:rStyle w:val="CommentTok"/>
-        </w:rPr>
-        <w:t xml:space="preserve">#DEFINIENDO FUNCION USUARIO PARA </w:t>
-      </w:r>
-      <w:r>
-        <w:rPr>
-          <w:rStyle w:val="AlertTok"/>
-        </w:rPr>
-        <w:t xml:space="preserve">TEST</w:t>
-      </w:r>
-      <w:r>
-        <w:rPr>
-          <w:rStyle w:val="CommentTok"/>
-        </w:rPr>
-        <w:t xml:space="preserve"> DURBIN-WATSON</w:t>
-      </w:r>
-      <w:r>
-        <w:br/>
-      </w:r>
-      <w:r>
-        <w:rPr>
-          <w:rStyle w:val="NormalTok"/>
-        </w:rPr>
-        <w:t xml:space="preserve">pruebaDW1=</w:t>
-      </w:r>
-      <w:r>
-        <w:rPr>
-          <w:rStyle w:val="ControlFlowTok"/>
-        </w:rPr>
-        <w:t xml:space="preserve">function</w:t>
-      </w:r>
-      <w:r>
-        <w:rPr>
-          <w:rStyle w:val="NormalTok"/>
-        </w:rPr>
-        <w:t xml:space="preserve">(modelo){</w:t>
-      </w:r>
-      <w:r>
-        <w:br/>
-      </w:r>
-      <w:r>
-        <w:rPr>
-          <w:rStyle w:val="NormalTok"/>
-        </w:rPr>
-        <w:t xml:space="preserve">dwneg=</w:t>
-      </w:r>
-      <w:r>
-        <w:rPr>
-          <w:rStyle w:val="KeywordTok"/>
-        </w:rPr>
-        <w:t xml:space="preserve">durbinWatsonTest</w:t>
-      </w:r>
-      <w:r>
-        <w:rPr>
-          <w:rStyle w:val="NormalTok"/>
-        </w:rPr>
-        <w:t xml:space="preserve">(modelo,</w:t>
-      </w:r>
-      <w:r>
-        <w:rPr>
-          <w:rStyle w:val="DataTypeTok"/>
-        </w:rPr>
-        <w:t xml:space="preserve">max.lag=</w:t>
-      </w:r>
-      <w:r>
-        <w:rPr>
-          <w:rStyle w:val="DecValTok"/>
-        </w:rPr>
-        <w:t xml:space="preserve">1</w:t>
-      </w:r>
-      <w:r>
-        <w:rPr>
-          <w:rStyle w:val="NormalTok"/>
-        </w:rPr>
-        <w:t xml:space="preserve">,</w:t>
-      </w:r>
-      <w:r>
-        <w:rPr>
-          <w:rStyle w:val="DataTypeTok"/>
-        </w:rPr>
-        <w:t xml:space="preserve">method=</w:t>
-      </w:r>
-      <w:r>
-        <w:rPr>
-          <w:rStyle w:val="StringTok"/>
-        </w:rPr>
-        <w:t xml:space="preserve">"normal"</w:t>
-      </w:r>
-      <w:r>
-        <w:rPr>
-          <w:rStyle w:val="NormalTok"/>
-        </w:rPr>
-        <w:t xml:space="preserve">,</w:t>
-      </w:r>
-      <w:r>
-        <w:rPr>
-          <w:rStyle w:val="DataTypeTok"/>
-        </w:rPr>
-        <w:t xml:space="preserve">alternative=</w:t>
-      </w:r>
-      <w:r>
-        <w:rPr>
-          <w:rStyle w:val="StringTok"/>
-        </w:rPr>
-        <w:t xml:space="preserve">"negative"</w:t>
-      </w:r>
-      <w:r>
-        <w:rPr>
-          <w:rStyle w:val="NormalTok"/>
-        </w:rPr>
-        <w:t xml:space="preserve">)</w:t>
-      </w:r>
-      <w:r>
-        <w:br/>
-      </w:r>
-      <w:r>
-        <w:rPr>
-          <w:rStyle w:val="NormalTok"/>
-        </w:rPr>
-        <w:t xml:space="preserve">dwpos=</w:t>
-      </w:r>
-      <w:r>
-        <w:rPr>
-          <w:rStyle w:val="KeywordTok"/>
-        </w:rPr>
-        <w:t xml:space="preserve">durbinWatsonTest</w:t>
-      </w:r>
-      <w:r>
-        <w:rPr>
-          <w:rStyle w:val="NormalTok"/>
-        </w:rPr>
-        <w:t xml:space="preserve">(modelo,</w:t>
-      </w:r>
-      <w:r>
-        <w:rPr>
-          <w:rStyle w:val="DataTypeTok"/>
-        </w:rPr>
-        <w:t xml:space="preserve">max.lag=</w:t>
-      </w:r>
-      <w:r>
-        <w:rPr>
-          <w:rStyle w:val="DecValTok"/>
-        </w:rPr>
-        <w:t xml:space="preserve">1</w:t>
-      </w:r>
-      <w:r>
-        <w:rPr>
-          <w:rStyle w:val="NormalTok"/>
-        </w:rPr>
-        <w:t xml:space="preserve">,</w:t>
-      </w:r>
-      <w:r>
-        <w:rPr>
-          <w:rStyle w:val="DataTypeTok"/>
-        </w:rPr>
-        <w:t xml:space="preserve">method=</w:t>
-      </w:r>
-      <w:r>
-        <w:rPr>
-          <w:rStyle w:val="StringTok"/>
-        </w:rPr>
-        <w:t xml:space="preserve">"normal"</w:t>
-      </w:r>
-      <w:r>
-        <w:rPr>
-          <w:rStyle w:val="NormalTok"/>
-        </w:rPr>
-        <w:t xml:space="preserve">,</w:t>
-      </w:r>
-      <w:r>
-        <w:rPr>
-          <w:rStyle w:val="DataTypeTok"/>
-        </w:rPr>
-        <w:t xml:space="preserve">alternative=</w:t>
-      </w:r>
-      <w:r>
-        <w:rPr>
-          <w:rStyle w:val="StringTok"/>
-        </w:rPr>
-        <w:t xml:space="preserve">"positive"</w:t>
-      </w:r>
-      <w:r>
-        <w:rPr>
-          <w:rStyle w:val="NormalTok"/>
-        </w:rPr>
-        <w:t xml:space="preserve">)</w:t>
-      </w:r>
-      <w:r>
-        <w:br/>
-      </w:r>
-      <w:r>
-        <w:br/>
-      </w:r>
-      <w:r>
-        <w:rPr>
-          <w:rStyle w:val="NormalTok"/>
-        </w:rPr>
-        <w:t xml:space="preserve">res=</w:t>
-      </w:r>
-      <w:r>
-        <w:rPr>
-          <w:rStyle w:val="KeywordTok"/>
-        </w:rPr>
-        <w:t xml:space="preserve">data.frame</w:t>
-      </w:r>
-      <w:r>
-        <w:rPr>
-          <w:rStyle w:val="NormalTok"/>
-        </w:rPr>
-        <w:t xml:space="preserve">(</w:t>
-      </w:r>
-      <w:r>
-        <w:rPr>
-          <w:rStyle w:val="DecValTok"/>
-        </w:rPr>
-        <w:t xml:space="preserve">1</w:t>
-      </w:r>
-      <w:r>
-        <w:rPr>
-          <w:rStyle w:val="NormalTok"/>
-        </w:rPr>
-        <w:t xml:space="preserve">,dwneg</w:t>
-      </w:r>
-      <w:r>
-        <w:rPr>
-          <w:rStyle w:val="OperatorTok"/>
-        </w:rPr>
-        <w:t xml:space="preserve">$</w:t>
-      </w:r>
-      <w:r>
-        <w:rPr>
-          <w:rStyle w:val="NormalTok"/>
-        </w:rPr>
-        <w:t xml:space="preserve">r,dwneg</w:t>
-      </w:r>
-      <w:r>
-        <w:rPr>
-          <w:rStyle w:val="OperatorTok"/>
-        </w:rPr>
-        <w:t xml:space="preserve">$</w:t>
-      </w:r>
-      <w:r>
-        <w:rPr>
-          <w:rStyle w:val="NormalTok"/>
-        </w:rPr>
-        <w:t xml:space="preserve">dw,dwpos</w:t>
-      </w:r>
-      <w:r>
-        <w:rPr>
-          <w:rStyle w:val="OperatorTok"/>
-        </w:rPr>
-        <w:t xml:space="preserve">$</w:t>
-      </w:r>
-      <w:r>
-        <w:rPr>
-          <w:rStyle w:val="NormalTok"/>
-        </w:rPr>
-        <w:t xml:space="preserve">p,dwneg</w:t>
-      </w:r>
-      <w:r>
-        <w:rPr>
-          <w:rStyle w:val="OperatorTok"/>
-        </w:rPr>
-        <w:t xml:space="preserve">$</w:t>
-      </w:r>
-      <w:r>
-        <w:rPr>
-          <w:rStyle w:val="NormalTok"/>
-        </w:rPr>
-        <w:t xml:space="preserve">p)</w:t>
-      </w:r>
-      <w:r>
-        <w:br/>
-      </w:r>
-      <w:r>
-        <w:rPr>
-          <w:rStyle w:val="KeywordTok"/>
-        </w:rPr>
-        <w:t xml:space="preserve">names</w:t>
-      </w:r>
-      <w:r>
-        <w:rPr>
-          <w:rStyle w:val="NormalTok"/>
-        </w:rPr>
-        <w:t xml:space="preserve">(res)=</w:t>
-      </w:r>
-      <w:r>
-        <w:rPr>
-          <w:rStyle w:val="KeywordTok"/>
-        </w:rPr>
-        <w:t xml:space="preserve">c</w:t>
-      </w:r>
-      <w:r>
-        <w:rPr>
-          <w:rStyle w:val="NormalTok"/>
-        </w:rPr>
-        <w:t xml:space="preserve">(</w:t>
-      </w:r>
-      <w:r>
-        <w:rPr>
-          <w:rStyle w:val="StringTok"/>
-        </w:rPr>
-        <w:t xml:space="preserve">"lag"</w:t>
-      </w:r>
-      <w:r>
-        <w:rPr>
-          <w:rStyle w:val="NormalTok"/>
-        </w:rPr>
-        <w:t xml:space="preserve">,</w:t>
-      </w:r>
-      <w:r>
-        <w:rPr>
-          <w:rStyle w:val="StringTok"/>
-        </w:rPr>
-        <w:t xml:space="preserve">"rho estimado"</w:t>
-      </w:r>
-      <w:r>
-        <w:rPr>
-          <w:rStyle w:val="NormalTok"/>
-        </w:rPr>
-        <w:t xml:space="preserve">,</w:t>
-      </w:r>
-      <w:r>
-        <w:rPr>
-          <w:rStyle w:val="StringTok"/>
-        </w:rPr>
-        <w:t xml:space="preserve">"Estadístico D-W"</w:t>
-      </w:r>
-      <w:r>
-        <w:rPr>
-          <w:rStyle w:val="NormalTok"/>
-        </w:rPr>
-        <w:t xml:space="preserve">,</w:t>
-      </w:r>
-      <w:r>
-        <w:br/>
-      </w:r>
-      <w:r>
-        <w:rPr>
-          <w:rStyle w:val="StringTok"/>
-        </w:rPr>
-        <w:t xml:space="preserve">"VP rho&gt;0"</w:t>
-      </w:r>
-      <w:r>
-        <w:rPr>
-          <w:rStyle w:val="NormalTok"/>
-        </w:rPr>
-        <w:t xml:space="preserve">,</w:t>
-      </w:r>
-      <w:r>
-        <w:rPr>
-          <w:rStyle w:val="StringTok"/>
-        </w:rPr>
-        <w:t xml:space="preserve">"VP rho&lt;0"</w:t>
-      </w:r>
-      <w:r>
-        <w:rPr>
-          <w:rStyle w:val="NormalTok"/>
-        </w:rPr>
-        <w:t xml:space="preserve">)</w:t>
-      </w:r>
-      <w:r>
-        <w:br/>
-      </w:r>
-      <w:r>
-        <w:rPr>
-          <w:rStyle w:val="NormalTok"/>
-        </w:rPr>
-        <w:t xml:space="preserve">res</w:t>
-      </w:r>
-      <w:r>
-        <w:br/>
-      </w:r>
-      <w:r>
-        <w:rPr>
-          <w:rStyle w:val="NormalTok"/>
-        </w:rPr>
-        <w:t xml:space="preserve">}</w:t>
-      </w:r>
-      <w:r>
-        <w:br/>
-      </w:r>
-      <w:r>
-        <w:br/>
-      </w:r>
-      <w:r>
-        <w:rPr>
-          <w:rStyle w:val="KeywordTok"/>
-        </w:rPr>
-        <w:t xml:space="preserve">pruebaDW1</w:t>
-      </w:r>
-      <w:r>
-        <w:rPr>
-          <w:rStyle w:val="NormalTok"/>
-        </w:rPr>
-        <w:t xml:space="preserve">(mod1)</w:t>
-      </w:r>
-    </w:p>
-    <w:p>
-      <w:pPr>
-        <w:pStyle w:val="SourceCode"/>
-      </w:pPr>
-      <w:r>
-        <w:rPr>
-          <w:rStyle w:val="VerbatimChar"/>
-        </w:rPr>
-        <w:t xml:space="preserve">##   lag rho estimado Estadístico D-W VP rho&gt;0 VP rho&lt;0</w:t>
-      </w:r>
-      <w:r>
-        <w:br/>
-      </w:r>
-      <w:r>
-        <w:rPr>
-          <w:rStyle w:val="VerbatimChar"/>
-        </w:rPr>
-        <w:t xml:space="preserve">## 1   1    0.4099877        1.169368        0        1</w:t>
-      </w:r>
-    </w:p>
-    <w:p>
-      <w:pPr>
-        <w:pStyle w:val="Compact"/>
-        <w:numPr>
-          <w:numId w:val="1015"/>
-          <w:ilvl w:val="0"/>
-        </w:numPr>
-      </w:pPr>
-      <w:r>
-        <w:t xml:space="preserve">gráficas de la ACF y PACF con bandas de Bartlett.</w:t>
-      </w:r>
-    </w:p>
-    <w:p>
-      <w:pPr>
-        <w:pStyle w:val="SourceCode"/>
-      </w:pPr>
-      <w:r>
-        <w:rPr>
-          <w:rStyle w:val="KeywordTok"/>
-        </w:rPr>
-        <w:t xml:space="preserve">acf</w:t>
-      </w:r>
-      <w:r>
-        <w:rPr>
-          <w:rStyle w:val="NormalTok"/>
-        </w:rPr>
-        <w:t xml:space="preserve">(residuales,</w:t>
-      </w:r>
-      <w:r>
-        <w:rPr>
-          <w:rStyle w:val="DataTypeTok"/>
-        </w:rPr>
-        <w:t xml:space="preserve">lag.max=</w:t>
-      </w:r>
-      <w:r>
-        <w:rPr>
-          <w:rStyle w:val="DecValTok"/>
-        </w:rPr>
-        <w:t xml:space="preserve">36</w:t>
-      </w:r>
-      <w:r>
-        <w:rPr>
-          <w:rStyle w:val="NormalTok"/>
-        </w:rPr>
-        <w:t xml:space="preserve">,</w:t>
-      </w:r>
-      <w:r>
-        <w:rPr>
-          <w:rStyle w:val="DataTypeTok"/>
-        </w:rPr>
-        <w:t xml:space="preserve">ci.type=</w:t>
-      </w:r>
-      <w:r>
-        <w:rPr>
-          <w:rStyle w:val="StringTok"/>
-        </w:rPr>
-        <w:t xml:space="preserve">"ma"</w:t>
       </w:r>
       <w:r>
         <w:rPr>
@@ -5708,124 +5667,6 @@
                   </pic:nvPicPr>
                   <pic:blipFill>
                     <a:blip r:embed="rId29"/>
-                    <a:stretch>
-                      <a:fillRect/>
-                    </a:stretch>
-                  </pic:blipFill>
-                  <pic:spPr bwMode="auto">
-                    <a:xfrm>
-                      <a:off x="0" y="0"/>
-                      <a:ext cx="4620126" cy="3696101"/>
-                    </a:xfrm>
-                    <a:prstGeom prst="rect">
-                      <a:avLst/>
-                    </a:prstGeom>
-                    <a:noFill/>
-                    <a:ln w="9525">
-                      <a:noFill/>
-                      <a:headEnd/>
-                      <a:tailEnd/>
-                    </a:ln>
-                  </pic:spPr>
-                </pic:pic>
-              </a:graphicData>
-            </a:graphic>
-          </wp:inline>
-        </w:drawing>
-      </w:r>
-    </w:p>
-    <w:p>
-      <w:pPr>
-        <w:pStyle w:val="SourceCode"/>
-      </w:pPr>
-      <w:r>
-        <w:rPr>
-          <w:rStyle w:val="KeywordTok"/>
-        </w:rPr>
-        <w:t xml:space="preserve">pacf</w:t>
-      </w:r>
-      <w:r>
-        <w:rPr>
-          <w:rStyle w:val="NormalTok"/>
-        </w:rPr>
-        <w:t xml:space="preserve">(residuales,</w:t>
-      </w:r>
-      <w:r>
-        <w:rPr>
-          <w:rStyle w:val="DataTypeTok"/>
-        </w:rPr>
-        <w:t xml:space="preserve">lag.max=</w:t>
-      </w:r>
-      <w:r>
-        <w:rPr>
-          <w:rStyle w:val="DecValTok"/>
-        </w:rPr>
-        <w:t xml:space="preserve">36</w:t>
-      </w:r>
-      <w:r>
-        <w:rPr>
-          <w:rStyle w:val="NormalTok"/>
-        </w:rPr>
-        <w:t xml:space="preserve">,</w:t>
-      </w:r>
-      <w:r>
-        <w:rPr>
-          <w:rStyle w:val="DataTypeTok"/>
-        </w:rPr>
-        <w:t xml:space="preserve">col=</w:t>
-      </w:r>
-      <w:r>
-        <w:rPr>
-          <w:rStyle w:val="DecValTok"/>
-        </w:rPr>
-        <w:t xml:space="preserve">4</w:t>
-      </w:r>
-      <w:r>
-        <w:rPr>
-          <w:rStyle w:val="NormalTok"/>
-        </w:rPr>
-        <w:t xml:space="preserve">,</w:t>
-      </w:r>
-      <w:r>
-        <w:rPr>
-          <w:rStyle w:val="DataTypeTok"/>
-        </w:rPr>
-        <w:t xml:space="preserve">ci.col=</w:t>
-      </w:r>
-      <w:r>
-        <w:rPr>
-          <w:rStyle w:val="DecValTok"/>
-        </w:rPr>
-        <w:t xml:space="preserve">2</w:t>
-      </w:r>
-      <w:r>
-        <w:rPr>
-          <w:rStyle w:val="NormalTok"/>
-        </w:rPr>
-        <w:t xml:space="preserve">)</w:t>
-      </w:r>
-    </w:p>
-    <w:p>
-      <w:pPr>
-        <w:pStyle w:val="FirstParagraph"/>
-      </w:pPr>
-      <w:r>
-        <w:drawing>
-          <wp:inline>
-            <wp:extent cx="4620126" cy="3696101"/>
-            <wp:effectExtent b="0" l="0" r="0" t="0"/>
-            <wp:docPr descr="" title="" id="1" name="Picture"/>
-            <a:graphic>
-              <a:graphicData uri="http://schemas.openxmlformats.org/drawingml/2006/picture">
-                <pic:pic>
-                  <pic:nvPicPr>
-                    <pic:cNvPr descr="Trabajo-2_files/figure-docx/unnamed-chunk-18-1.png" id="0" name="Picture"/>
-                    <pic:cNvPicPr>
-                      <a:picLocks noChangeArrowheads="1" noChangeAspect="1"/>
-                    </pic:cNvPicPr>
-                  </pic:nvPicPr>
-                  <pic:blipFill>
-                    <a:blip r:embed="rId30"/>
                     <a:stretch>
                       <a:fillRect/>
                     </a:stretch>

</xml_diff>